<commit_message>
Borré y Agregué un archivo Word
borre la version antigua del archivo word SoyDalto y agregue la nueva, con todo el contenido del primer curso
</commit_message>
<xml_diff>
--- a/Soy Dalto.docx
+++ b/Soy Dalto.docx
@@ -3,45 +3,21 @@
 <w:document xmlns:wpc="http://schemas.microsoft.com/office/word/2010/wordprocessingCanvas" xmlns:cx="http://schemas.microsoft.com/office/drawing/2014/chartex" xmlns:cx1="http://schemas.microsoft.com/office/drawing/2015/9/8/chartex" xmlns:cx2="http://schemas.microsoft.com/office/drawing/2015/10/21/chartex" xmlns:cx3="http://schemas.microsoft.com/office/drawing/2016/5/9/chartex" xmlns:cx4="http://schemas.microsoft.com/office/drawing/2016/5/10/chartex" xmlns:cx5="http://schemas.microsoft.com/office/drawing/2016/5/11/chartex" xmlns:cx6="http://schemas.microsoft.com/office/drawing/2016/5/12/chartex" xmlns:cx7="http://schemas.microsoft.com/office/drawing/2016/5/13/chartex" xmlns:cx8="http://schemas.microsoft.com/office/drawing/2016/5/14/chartex" xmlns:mc="http://schemas.openxmlformats.org/markup-compatibility/2006" xmlns:aink="http://schemas.microsoft.com/office/drawing/2016/ink" xmlns:am3d="http://schemas.microsoft.com/office/drawing/2017/model3d" xmlns:o="urn:schemas-microsoft-com:office:office" xmlns:r="http://schemas.openxmlformats.org/officeDocument/2006/relationships" xmlns:m="http://schemas.openxmlformats.org/officeDocument/2006/math" xmlns:v="urn:schemas-microsoft-com:vml" xmlns:wp14="http://schemas.microsoft.com/office/word/2010/wordprocessingDrawing" xmlns:wp="http://schemas.openxmlformats.org/drawingml/2006/wordprocessingDrawing" xmlns:w10="urn:schemas-microsoft-com:office:word" xmlns:w="http://schemas.openxmlformats.org/wordprocessingml/2006/main" xmlns:w14="http://schemas.microsoft.com/office/word/2010/wordml" xmlns:w15="http://schemas.microsoft.com/office/word/2012/wordml" xmlns:w16cex="http://schemas.microsoft.com/office/word/2018/wordml/cex" xmlns:w16cid="http://schemas.microsoft.com/office/word/2016/wordml/cid" xmlns:w16="http://schemas.microsoft.com/office/word/2018/wordml" xmlns:w16sdtdh="http://schemas.microsoft.com/office/word/2020/wordml/sdtdatahash" xmlns:w16se="http://schemas.microsoft.com/office/word/2015/wordml/symex" xmlns:wpg="http://schemas.microsoft.com/office/word/2010/wordprocessingGroup" xmlns:wpi="http://schemas.microsoft.com/office/word/2010/wordprocessingInk" xmlns:wne="http://schemas.microsoft.com/office/word/2006/wordml" xmlns:wps="http://schemas.microsoft.com/office/word/2010/wordprocessingShape" mc:Ignorable="w14 w15 w16se w16cid w16 w16cex w16sdtdh wp14">
   <w:body>
     <w:p>
-      <w:pPr>
-        <w:rPr>
-          <w:lang w:val="en-US"/>
-        </w:rPr>
-      </w:pPr>
-      <w:proofErr w:type="spellStart"/>
       <w:r>
         <w:rPr>
           <w:highlight w:val="yellow"/>
-          <w:lang w:val="en-US"/>
-        </w:rPr>
-        <w:t>Declarar</w:t>
-      </w:r>
-      <w:proofErr w:type="spellEnd"/>
-      <w:r>
-        <w:rPr>
-          <w:highlight w:val="yellow"/>
-          <w:lang w:val="en-US"/>
-        </w:rPr>
-        <w:t xml:space="preserve"> una variable</w:t>
-      </w:r>
-    </w:p>
-    <w:p>
-      <w:pPr>
-        <w:rPr>
-          <w:lang w:val="en-US"/>
-        </w:rPr>
-      </w:pPr>
+        </w:rPr>
+        <w:t>Declarar una variable</w:t>
+      </w:r>
+    </w:p>
+    <w:p>
       <w:r>
         <w:rPr>
           <w:color w:val="7030A0"/>
-          <w:lang w:val="en-US"/>
         </w:rPr>
         <w:t xml:space="preserve">Var </w:t>
       </w:r>
       <w:r>
-        <w:rPr>
-          <w:lang w:val="en-US"/>
-        </w:rPr>
         <w:t>number;</w:t>
       </w:r>
     </w:p>
@@ -284,6 +260,57 @@
           </wp:inline>
         </w:drawing>
       </w:r>
+      <w:r>
+        <w:drawing>
+          <wp:inline distT="0" distB="0" distL="0" distR="0" wp14:anchorId="0BBE8D6B" wp14:editId="42B207F0">
+            <wp:extent cx="3821593" cy="2576195"/>
+            <wp:effectExtent l="76200" t="76200" r="140970" b="128905"/>
+            <wp:docPr id="63" name="Imagen 63"/>
+            <wp:cNvGraphicFramePr>
+              <a:graphicFrameLocks xmlns:a="http://schemas.openxmlformats.org/drawingml/2006/main" noChangeAspect="1"/>
+            </wp:cNvGraphicFramePr>
+            <a:graphic xmlns:a="http://schemas.openxmlformats.org/drawingml/2006/main">
+              <a:graphicData uri="http://schemas.openxmlformats.org/drawingml/2006/picture">
+                <pic:pic xmlns:pic="http://schemas.openxmlformats.org/drawingml/2006/picture">
+                  <pic:nvPicPr>
+                    <pic:cNvPr id="1" name=""/>
+                    <pic:cNvPicPr/>
+                  </pic:nvPicPr>
+                  <pic:blipFill>
+                    <a:blip r:embed="rId6"/>
+                    <a:stretch>
+                      <a:fillRect/>
+                    </a:stretch>
+                  </pic:blipFill>
+                  <pic:spPr>
+                    <a:xfrm>
+                      <a:off x="0" y="0"/>
+                      <a:ext cx="3838570" cy="2587639"/>
+                    </a:xfrm>
+                    <a:prstGeom prst="rect">
+                      <a:avLst/>
+                    </a:prstGeom>
+                    <a:ln w="38100" cap="sq">
+                      <a:solidFill>
+                        <a:srgbClr val="000000"/>
+                      </a:solidFill>
+                      <a:prstDash val="solid"/>
+                      <a:miter lim="800000"/>
+                    </a:ln>
+                    <a:effectLst>
+                      <a:outerShdw blurRad="50800" dist="38100" dir="2700000" algn="tl" rotWithShape="0">
+                        <a:srgbClr val="000000">
+                          <a:alpha val="43000"/>
+                        </a:srgbClr>
+                      </a:outerShdw>
+                    </a:effectLst>
+                  </pic:spPr>
+                </pic:pic>
+              </a:graphicData>
+            </a:graphic>
+          </wp:inline>
+        </w:drawing>
+      </w:r>
     </w:p>
     <w:p/>
     <w:p>
@@ -339,13 +366,13 @@
                     <pic:cNvPicPr/>
                   </pic:nvPicPr>
                   <pic:blipFill>
-                    <a:blip r:embed="rId6" cstate="print">
+                    <a:blip r:embed="rId7" cstate="print">
                       <a:extLst>
                         <a:ext uri="{28A0092B-C50C-407E-A947-70E740481C1C}">
                           <a14:useLocalDpi xmlns:a14="http://schemas.microsoft.com/office/drawing/2010/main" val="0"/>
                         </a:ext>
                         <a:ext uri="{96DAC541-7B7A-43D3-8B79-37D633B846F1}">
-                          <asvg:svgBlip xmlns:asvg="http://schemas.microsoft.com/office/drawing/2016/SVG/main" r:embed="rId7"/>
+                          <asvg:svgBlip xmlns:asvg="http://schemas.microsoft.com/office/drawing/2016/SVG/main" r:embed="rId8"/>
                         </a:ext>
                       </a:extLst>
                     </a:blip>
@@ -399,13 +426,13 @@
                     <pic:cNvPicPr/>
                   </pic:nvPicPr>
                   <pic:blipFill>
-                    <a:blip r:embed="rId6" cstate="print">
+                    <a:blip r:embed="rId7" cstate="print">
                       <a:extLst>
                         <a:ext uri="{28A0092B-C50C-407E-A947-70E740481C1C}">
                           <a14:useLocalDpi xmlns:a14="http://schemas.microsoft.com/office/drawing/2010/main" val="0"/>
                         </a:ext>
                         <a:ext uri="{96DAC541-7B7A-43D3-8B79-37D633B846F1}">
-                          <asvg:svgBlip xmlns:asvg="http://schemas.microsoft.com/office/drawing/2016/SVG/main" r:embed="rId7"/>
+                          <asvg:svgBlip xmlns:asvg="http://schemas.microsoft.com/office/drawing/2016/SVG/main" r:embed="rId8"/>
                         </a:ext>
                       </a:extLst>
                     </a:blip>
@@ -479,13 +506,13 @@
                     <pic:cNvPicPr/>
                   </pic:nvPicPr>
                   <pic:blipFill>
-                    <a:blip r:embed="rId8" cstate="print">
+                    <a:blip r:embed="rId9" cstate="print">
                       <a:extLst>
                         <a:ext uri="{28A0092B-C50C-407E-A947-70E740481C1C}">
                           <a14:useLocalDpi xmlns:a14="http://schemas.microsoft.com/office/drawing/2010/main" val="0"/>
                         </a:ext>
                         <a:ext uri="{96DAC541-7B7A-43D3-8B79-37D633B846F1}">
-                          <asvg:svgBlip xmlns:asvg="http://schemas.microsoft.com/office/drawing/2016/SVG/main" r:embed="rId9"/>
+                          <asvg:svgBlip xmlns:asvg="http://schemas.microsoft.com/office/drawing/2016/SVG/main" r:embed="rId10"/>
                         </a:ext>
                       </a:extLst>
                     </a:blip>
@@ -705,14 +732,12 @@
         </w:rPr>
         <w:t xml:space="preserve">Let </w:t>
       </w:r>
-      <w:proofErr w:type="spellStart"/>
       <w:r>
         <w:rPr>
           <w:color w:val="4472C4" w:themeColor="accent1"/>
         </w:rPr>
-        <w:t>numero</w:t>
-      </w:r>
-      <w:proofErr w:type="spellEnd"/>
+        <w:t>número</w:t>
+      </w:r>
       <w:r>
         <w:rPr>
           <w:color w:val="4472C4" w:themeColor="accent1"/>
@@ -839,7 +864,7 @@
                     <pic:cNvPicPr/>
                   </pic:nvPicPr>
                   <pic:blipFill rotWithShape="1">
-                    <a:blip r:embed="rId10"/>
+                    <a:blip r:embed="rId11"/>
                     <a:srcRect l="1441" t="9879" r="2719"/>
                     <a:stretch/>
                   </pic:blipFill>
@@ -923,7 +948,7 @@
                     <pic:cNvPicPr/>
                   </pic:nvPicPr>
                   <pic:blipFill>
-                    <a:blip r:embed="rId11"/>
+                    <a:blip r:embed="rId12"/>
                     <a:stretch>
                       <a:fillRect/>
                     </a:stretch>
@@ -1490,205 +1515,6 @@
             <wp:extent cx="5400040" cy="2806065"/>
             <wp:effectExtent l="0" t="0" r="0" b="0"/>
             <wp:docPr id="7" name="Imagen 7"/>
-            <wp:cNvGraphicFramePr>
-              <a:graphicFrameLocks xmlns:a="http://schemas.openxmlformats.org/drawingml/2006/main" noChangeAspect="1"/>
-            </wp:cNvGraphicFramePr>
-            <a:graphic xmlns:a="http://schemas.openxmlformats.org/drawingml/2006/main">
-              <a:graphicData uri="http://schemas.openxmlformats.org/drawingml/2006/picture">
-                <pic:pic xmlns:pic="http://schemas.openxmlformats.org/drawingml/2006/picture">
-                  <pic:nvPicPr>
-                    <pic:cNvPr id="1" name=""/>
-                    <pic:cNvPicPr/>
-                  </pic:nvPicPr>
-                  <pic:blipFill>
-                    <a:blip r:embed="rId12"/>
-                    <a:stretch>
-                      <a:fillRect/>
-                    </a:stretch>
-                  </pic:blipFill>
-                  <pic:spPr>
-                    <a:xfrm>
-                      <a:off x="0" y="0"/>
-                      <a:ext cx="5400040" cy="2806065"/>
-                    </a:xfrm>
-                    <a:prstGeom prst="rect">
-                      <a:avLst/>
-                    </a:prstGeom>
-                  </pic:spPr>
-                </pic:pic>
-              </a:graphicData>
-            </a:graphic>
-          </wp:inline>
-        </w:drawing>
-      </w:r>
-    </w:p>
-    <w:p>
-      <w:r>
-        <w:rPr>
-          <w:highlight w:val="green"/>
-        </w:rPr>
-        <w:t>*/</w:t>
-      </w:r>
-    </w:p>
-    <w:p/>
-    <w:p>
-      <w:r>
-        <w:rPr>
-          <w:highlight w:val="yellow"/>
-        </w:rPr>
-        <w:t>HERENCIA</w:t>
-      </w:r>
-    </w:p>
-    <w:p>
-      <w:r>
-        <w:t>Creamos una clase/</w:t>
-      </w:r>
-      <w:r>
-        <w:rPr>
-          <w:u w:val="single"/>
-        </w:rPr>
-        <w:t>class</w:t>
-      </w:r>
-      <w:r>
-        <w:t xml:space="preserve"> llamada </w:t>
-      </w:r>
-      <w:r>
-        <w:rPr>
-          <w:b/>
-          <w:bCs/>
-          <w:u w:val="single"/>
-        </w:rPr>
-        <w:t>animal</w:t>
-      </w:r>
-      <w:r>
-        <w:t xml:space="preserve"> que tiene varias </w:t>
-      </w:r>
-      <w:r>
-        <w:rPr>
-          <w:u w:val="single"/>
-        </w:rPr>
-        <w:t>propiedades</w:t>
-      </w:r>
-      <w:r>
-        <w:t xml:space="preserve">, luego creamos una </w:t>
-      </w:r>
-      <w:r>
-        <w:rPr>
-          <w:u w:val="single"/>
-        </w:rPr>
-        <w:t>class</w:t>
-      </w:r>
-      <w:r>
-        <w:t xml:space="preserve"> llamada </w:t>
-      </w:r>
-      <w:r>
-        <w:rPr>
-          <w:b/>
-          <w:bCs/>
-          <w:u w:val="single"/>
-        </w:rPr>
-        <w:t>Perro</w:t>
-      </w:r>
-      <w:r>
-        <w:t xml:space="preserve"> que </w:t>
-      </w:r>
-      <w:r>
-        <w:rPr>
-          <w:b/>
-          <w:bCs/>
-          <w:u w:val="single"/>
-        </w:rPr>
-        <w:t>hereda</w:t>
-      </w:r>
-      <w:r>
-        <w:t xml:space="preserve"> las </w:t>
-      </w:r>
-      <w:r>
-        <w:rPr>
-          <w:b/>
-          <w:bCs/>
-          <w:u w:val="single"/>
-        </w:rPr>
-        <w:t>propiedades</w:t>
-      </w:r>
-      <w:r>
-        <w:t xml:space="preserve"> del padre (En este caso animal) y le podemos agregar la propiedad </w:t>
-      </w:r>
-      <w:r>
-        <w:rPr>
-          <w:b/>
-          <w:bCs/>
-          <w:u w:val="single"/>
-        </w:rPr>
-        <w:t>raza</w:t>
-      </w:r>
-      <w:r>
-        <w:t xml:space="preserve"> (se pueden agregar cuantas propiedades como uno quiera usando </w:t>
-      </w:r>
-      <w:r>
-        <w:rPr>
-          <w:b/>
-          <w:bCs/>
-          <w:u w:val="single"/>
-        </w:rPr>
-        <w:t>this.</w:t>
-      </w:r>
-      <w:r>
-        <w:rPr>
-          <w:b/>
-          <w:bCs/>
-          <w:u w:val="single"/>
-        </w:rPr>
-        <w:t>ALGO</w:t>
-      </w:r>
-      <w:r>
-        <w:t>)</w:t>
-      </w:r>
-    </w:p>
-    <w:p>
-      <w:r>
-        <w:t xml:space="preserve">*Poner </w:t>
-      </w:r>
-      <w:r>
-        <w:rPr>
-          <w:b/>
-          <w:bCs/>
-        </w:rPr>
-        <w:t>mayus</w:t>
-      </w:r>
-      <w:r>
-        <w:t xml:space="preserve"> en la </w:t>
-      </w:r>
-      <w:r>
-        <w:rPr>
-          <w:b/>
-          <w:bCs/>
-        </w:rPr>
-        <w:t>primera letra</w:t>
-      </w:r>
-      <w:r>
-        <w:t xml:space="preserve"> de las </w:t>
-      </w:r>
-      <w:r>
-        <w:rPr>
-          <w:b/>
-          <w:bCs/>
-          <w:u w:val="single"/>
-        </w:rPr>
-        <w:t>class</w:t>
-      </w:r>
-    </w:p>
-    <w:p>
-      <w:r>
-        <w:rPr>
-          <w:noProof/>
-        </w:rPr>
-        <w:lastRenderedPageBreak/>
-        <w:drawing>
-          <wp:inline distT="0" distB="0" distL="0" distR="0" wp14:anchorId="40ABAC72" wp14:editId="1E7DE3FD">
-            <wp:extent cx="3900715" cy="2457450"/>
-            <wp:effectExtent l="0" t="0" r="5080" b="0"/>
-            <wp:docPr id="8" name="Imagen 8"/>
             <wp:cNvGraphicFramePr>
               <a:graphicFrameLocks xmlns:a="http://schemas.openxmlformats.org/drawingml/2006/main" noChangeAspect="1"/>
             </wp:cNvGraphicFramePr>
@@ -1708,6 +1534,205 @@
                   <pic:spPr>
                     <a:xfrm>
                       <a:off x="0" y="0"/>
+                      <a:ext cx="5400040" cy="2806065"/>
+                    </a:xfrm>
+                    <a:prstGeom prst="rect">
+                      <a:avLst/>
+                    </a:prstGeom>
+                  </pic:spPr>
+                </pic:pic>
+              </a:graphicData>
+            </a:graphic>
+          </wp:inline>
+        </w:drawing>
+      </w:r>
+    </w:p>
+    <w:p>
+      <w:r>
+        <w:rPr>
+          <w:highlight w:val="green"/>
+        </w:rPr>
+        <w:t>*/</w:t>
+      </w:r>
+    </w:p>
+    <w:p/>
+    <w:p>
+      <w:r>
+        <w:rPr>
+          <w:highlight w:val="yellow"/>
+        </w:rPr>
+        <w:t>HERENCIA</w:t>
+      </w:r>
+    </w:p>
+    <w:p>
+      <w:r>
+        <w:t>Creamos una clase/</w:t>
+      </w:r>
+      <w:r>
+        <w:rPr>
+          <w:u w:val="single"/>
+        </w:rPr>
+        <w:t>class</w:t>
+      </w:r>
+      <w:r>
+        <w:t xml:space="preserve"> llamada </w:t>
+      </w:r>
+      <w:r>
+        <w:rPr>
+          <w:b/>
+          <w:bCs/>
+          <w:u w:val="single"/>
+        </w:rPr>
+        <w:t>animal</w:t>
+      </w:r>
+      <w:r>
+        <w:t xml:space="preserve"> que tiene varias </w:t>
+      </w:r>
+      <w:r>
+        <w:rPr>
+          <w:u w:val="single"/>
+        </w:rPr>
+        <w:t>propiedades</w:t>
+      </w:r>
+      <w:r>
+        <w:t xml:space="preserve">, luego creamos una </w:t>
+      </w:r>
+      <w:r>
+        <w:rPr>
+          <w:u w:val="single"/>
+        </w:rPr>
+        <w:t>class</w:t>
+      </w:r>
+      <w:r>
+        <w:t xml:space="preserve"> llamada </w:t>
+      </w:r>
+      <w:r>
+        <w:rPr>
+          <w:b/>
+          <w:bCs/>
+          <w:u w:val="single"/>
+        </w:rPr>
+        <w:t>Perro</w:t>
+      </w:r>
+      <w:r>
+        <w:t xml:space="preserve"> que </w:t>
+      </w:r>
+      <w:r>
+        <w:rPr>
+          <w:b/>
+          <w:bCs/>
+          <w:u w:val="single"/>
+        </w:rPr>
+        <w:t>hereda</w:t>
+      </w:r>
+      <w:r>
+        <w:t xml:space="preserve"> las </w:t>
+      </w:r>
+      <w:r>
+        <w:rPr>
+          <w:b/>
+          <w:bCs/>
+          <w:u w:val="single"/>
+        </w:rPr>
+        <w:t>propiedades</w:t>
+      </w:r>
+      <w:r>
+        <w:t xml:space="preserve"> del padre (En este caso animal) y le podemos agregar la propiedad </w:t>
+      </w:r>
+      <w:r>
+        <w:rPr>
+          <w:b/>
+          <w:bCs/>
+          <w:u w:val="single"/>
+        </w:rPr>
+        <w:t>raza</w:t>
+      </w:r>
+      <w:r>
+        <w:t xml:space="preserve"> (se pueden agregar cuantas propiedades como uno quiera usando </w:t>
+      </w:r>
+      <w:r>
+        <w:rPr>
+          <w:b/>
+          <w:bCs/>
+          <w:u w:val="single"/>
+        </w:rPr>
+        <w:t>this.</w:t>
+      </w:r>
+      <w:r>
+        <w:rPr>
+          <w:b/>
+          <w:bCs/>
+          <w:u w:val="single"/>
+        </w:rPr>
+        <w:t>ALGO</w:t>
+      </w:r>
+      <w:r>
+        <w:t>)</w:t>
+      </w:r>
+    </w:p>
+    <w:p>
+      <w:r>
+        <w:t xml:space="preserve">*Poner </w:t>
+      </w:r>
+      <w:r>
+        <w:rPr>
+          <w:b/>
+          <w:bCs/>
+        </w:rPr>
+        <w:t>mayus</w:t>
+      </w:r>
+      <w:r>
+        <w:t xml:space="preserve"> en la </w:t>
+      </w:r>
+      <w:r>
+        <w:rPr>
+          <w:b/>
+          <w:bCs/>
+        </w:rPr>
+        <w:t>primera letra</w:t>
+      </w:r>
+      <w:r>
+        <w:t xml:space="preserve"> de las </w:t>
+      </w:r>
+      <w:r>
+        <w:rPr>
+          <w:b/>
+          <w:bCs/>
+          <w:u w:val="single"/>
+        </w:rPr>
+        <w:t>class</w:t>
+      </w:r>
+    </w:p>
+    <w:p>
+      <w:r>
+        <w:rPr>
+          <w:noProof/>
+        </w:rPr>
+        <w:lastRenderedPageBreak/>
+        <w:drawing>
+          <wp:inline distT="0" distB="0" distL="0" distR="0" wp14:anchorId="40ABAC72" wp14:editId="1E7DE3FD">
+            <wp:extent cx="3900715" cy="2457450"/>
+            <wp:effectExtent l="0" t="0" r="5080" b="0"/>
+            <wp:docPr id="8" name="Imagen 8"/>
+            <wp:cNvGraphicFramePr>
+              <a:graphicFrameLocks xmlns:a="http://schemas.openxmlformats.org/drawingml/2006/main" noChangeAspect="1"/>
+            </wp:cNvGraphicFramePr>
+            <a:graphic xmlns:a="http://schemas.openxmlformats.org/drawingml/2006/main">
+              <a:graphicData uri="http://schemas.openxmlformats.org/drawingml/2006/picture">
+                <pic:pic xmlns:pic="http://schemas.openxmlformats.org/drawingml/2006/picture">
+                  <pic:nvPicPr>
+                    <pic:cNvPr id="1" name=""/>
+                    <pic:cNvPicPr/>
+                  </pic:nvPicPr>
+                  <pic:blipFill>
+                    <a:blip r:embed="rId14"/>
+                    <a:stretch>
+                      <a:fillRect/>
+                    </a:stretch>
+                  </pic:blipFill>
+                  <pic:spPr>
+                    <a:xfrm>
+                      <a:off x="0" y="0"/>
                       <a:ext cx="3900715" cy="2457450"/>
                     </a:xfrm>
                     <a:prstGeom prst="rect">
@@ -3235,7 +3260,7 @@
                     <pic:cNvPicPr/>
                   </pic:nvPicPr>
                   <pic:blipFill>
-                    <a:blip r:embed="rId14"/>
+                    <a:blip r:embed="rId15"/>
                     <a:stretch>
                       <a:fillRect/>
                     </a:stretch>
@@ -3454,7 +3479,7 @@
                     <pic:cNvPicPr/>
                   </pic:nvPicPr>
                   <pic:blipFill>
-                    <a:blip r:embed="rId15"/>
+                    <a:blip r:embed="rId16"/>
                     <a:stretch>
                       <a:fillRect/>
                     </a:stretch>
@@ -3575,111 +3600,6 @@
             <wp:extent cx="3381847" cy="1143160"/>
             <wp:effectExtent l="0" t="0" r="0" b="0"/>
             <wp:docPr id="12" name="Imagen 12"/>
-            <wp:cNvGraphicFramePr>
-              <a:graphicFrameLocks xmlns:a="http://schemas.openxmlformats.org/drawingml/2006/main" noChangeAspect="1"/>
-            </wp:cNvGraphicFramePr>
-            <a:graphic xmlns:a="http://schemas.openxmlformats.org/drawingml/2006/main">
-              <a:graphicData uri="http://schemas.openxmlformats.org/drawingml/2006/picture">
-                <pic:pic xmlns:pic="http://schemas.openxmlformats.org/drawingml/2006/picture">
-                  <pic:nvPicPr>
-                    <pic:cNvPr id="1" name=""/>
-                    <pic:cNvPicPr/>
-                  </pic:nvPicPr>
-                  <pic:blipFill>
-                    <a:blip r:embed="rId16"/>
-                    <a:stretch>
-                      <a:fillRect/>
-                    </a:stretch>
-                  </pic:blipFill>
-                  <pic:spPr>
-                    <a:xfrm>
-                      <a:off x="0" y="0"/>
-                      <a:ext cx="3381847" cy="1143160"/>
-                    </a:xfrm>
-                    <a:prstGeom prst="rect">
-                      <a:avLst/>
-                    </a:prstGeom>
-                  </pic:spPr>
-                </pic:pic>
-              </a:graphicData>
-            </a:graphic>
-          </wp:inline>
-        </w:drawing>
-      </w:r>
-    </w:p>
-    <w:p/>
-    <w:p>
-      <w:r>
-        <w:rPr>
-          <w:highlight w:val="yellow"/>
-        </w:rPr>
-        <w:t>INCLUDES</w:t>
-      </w:r>
-    </w:p>
-    <w:p>
-      <w:r>
-        <w:t>Sirve para decir si se encuentra/incluye ese valor</w:t>
-      </w:r>
-    </w:p>
-    <w:p>
-      <w:r>
-        <w:t xml:space="preserve">* En este caso “prueba “ si se encuentra en el </w:t>
-      </w:r>
-      <w:r>
-        <w:rPr>
-          <w:color w:val="00B0F0"/>
-        </w:rPr>
-        <w:t xml:space="preserve">string1 </w:t>
-      </w:r>
-      <w:r>
-        <w:t xml:space="preserve">y en el </w:t>
-      </w:r>
-      <w:r>
-        <w:rPr>
-          <w:color w:val="00B0F0"/>
-        </w:rPr>
-        <w:t>string2</w:t>
-      </w:r>
-      <w:r>
-        <w:t xml:space="preserve">, por lo tanto va a devolver </w:t>
-      </w:r>
-      <w:r>
-        <w:rPr>
-          <w:b/>
-          <w:bCs/>
-        </w:rPr>
-        <w:t>TRUE</w:t>
-      </w:r>
-      <w:r>
-        <w:t xml:space="preserve">, si yo pongo “pruebas” me va a devolver </w:t>
-      </w:r>
-      <w:r>
-        <w:rPr>
-          <w:b/>
-          <w:bCs/>
-        </w:rPr>
-        <w:t>FALSE</w:t>
-      </w:r>
-      <w:r>
-        <w:t xml:space="preserve">, porque “pruebas” no se encuentra en el </w:t>
-      </w:r>
-      <w:r>
-        <w:rPr>
-          <w:color w:val="00B0F0"/>
-        </w:rPr>
-        <w:t>string2</w:t>
-      </w:r>
-    </w:p>
-    <w:p>
-      <w:r>
-        <w:rPr>
-          <w:noProof/>
-        </w:rPr>
-        <w:drawing>
-          <wp:inline distT="0" distB="0" distL="0" distR="0" wp14:anchorId="1F02E0FE" wp14:editId="4C7E267C">
-            <wp:extent cx="3629532" cy="1419423"/>
-            <wp:effectExtent l="0" t="0" r="9525" b="9525"/>
-            <wp:docPr id="13" name="Imagen 13"/>
             <wp:cNvGraphicFramePr>
               <a:graphicFrameLocks xmlns:a="http://schemas.openxmlformats.org/drawingml/2006/main" noChangeAspect="1"/>
             </wp:cNvGraphicFramePr>
@@ -3699,7 +3619,7 @@
                   <pic:spPr>
                     <a:xfrm>
                       <a:off x="0" y="0"/>
-                      <a:ext cx="3629532" cy="1419423"/>
+                      <a:ext cx="3381847" cy="1143160"/>
                     </a:xfrm>
                     <a:prstGeom prst="rect">
                       <a:avLst/>
@@ -3718,168 +3638,61 @@
         <w:rPr>
           <w:highlight w:val="yellow"/>
         </w:rPr>
-        <w:t>indexOf</w:t>
-      </w:r>
-    </w:p>
-    <w:p>
-      <w:r>
-        <w:t xml:space="preserve">Hace lo mismo que </w:t>
-      </w:r>
-      <w:r>
-        <w:rPr>
-          <w:highlight w:val="yellow"/>
-        </w:rPr>
-        <w:t>includes</w:t>
-      </w:r>
-      <w:r>
-        <w:t xml:space="preserve"> pero en vez de devolver un valor </w:t>
+        <w:t>INCLUDES</w:t>
+      </w:r>
+    </w:p>
+    <w:p>
+      <w:r>
+        <w:t>Sirve para decir si se encuentra/incluye ese valor</w:t>
+      </w:r>
+    </w:p>
+    <w:p>
+      <w:r>
+        <w:t xml:space="preserve">* En este caso “prueba “ si se encuentra en el </w:t>
+      </w:r>
+      <w:r>
+        <w:rPr>
+          <w:color w:val="00B0F0"/>
+        </w:rPr>
+        <w:t xml:space="preserve">string1 </w:t>
+      </w:r>
+      <w:r>
+        <w:t xml:space="preserve">y en el </w:t>
+      </w:r>
+      <w:r>
+        <w:rPr>
+          <w:color w:val="00B0F0"/>
+        </w:rPr>
+        <w:t>string2</w:t>
+      </w:r>
+      <w:r>
+        <w:t xml:space="preserve">, por lo tanto va a devolver </w:t>
       </w:r>
       <w:r>
         <w:rPr>
           <w:b/>
           <w:bCs/>
         </w:rPr>
-        <w:t>booleano</w:t>
-      </w:r>
-      <w:r>
-        <w:t xml:space="preserve">, devuelve en que </w:t>
-      </w:r>
-      <w:r>
-        <w:rPr>
-          <w:u w:val="single"/>
-        </w:rPr>
-        <w:t>indice/posición</w:t>
-      </w:r>
-      <w:r>
-        <w:t xml:space="preserve"> se encuentra lo que se está buscando</w:t>
-      </w:r>
-      <w:r>
-        <w:t xml:space="preserve"> </w:t>
-      </w:r>
-      <w:r>
-        <w:rPr>
-          <w:highlight w:val="green"/>
-        </w:rPr>
-        <w:t>(</w:t>
-      </w:r>
-      <w:r>
-        <w:rPr>
-          <w:highlight w:val="green"/>
-          <w:u w:val="single"/>
-        </w:rPr>
-        <w:t>¿Se encuentra esto?</w:t>
-      </w:r>
-      <w:r>
-        <w:rPr>
-          <w:highlight w:val="green"/>
-        </w:rPr>
-        <w:t xml:space="preserve"> “SI”, bueno , </w:t>
-      </w:r>
-      <w:r>
-        <w:rPr>
-          <w:highlight w:val="green"/>
-          <w:u w:val="single"/>
-        </w:rPr>
-        <w:t xml:space="preserve">¿en </w:t>
-      </w:r>
-      <w:proofErr w:type="spellStart"/>
-      <w:r>
-        <w:rPr>
-          <w:highlight w:val="green"/>
-          <w:u w:val="single"/>
-        </w:rPr>
-        <w:t>que</w:t>
-      </w:r>
-      <w:proofErr w:type="spellEnd"/>
-      <w:r>
-        <w:rPr>
-          <w:highlight w:val="green"/>
-          <w:u w:val="single"/>
-        </w:rPr>
-        <w:t xml:space="preserve"> posición?</w:t>
-      </w:r>
-      <w:r>
-        <w:rPr>
-          <w:highlight w:val="green"/>
-        </w:rPr>
-        <w:t>)</w:t>
-      </w:r>
-      <w:r>
-        <w:t xml:space="preserve"> (Tambien sirve para arrays)</w:t>
-      </w:r>
-    </w:p>
-    <w:p>
-      <w:r>
-        <w:lastRenderedPageBreak/>
-        <w:t xml:space="preserve">* En este caso se está buscando el string </w:t>
+        <w:t>TRUE</w:t>
+      </w:r>
+      <w:r>
+        <w:t xml:space="preserve">, si yo pongo “pruebas” me va a devolver </w:t>
       </w:r>
       <w:r>
         <w:rPr>
           <w:b/>
           <w:bCs/>
         </w:rPr>
-        <w:t>“prueba”</w:t>
-      </w:r>
-      <w:r>
-        <w:t xml:space="preserve"> en la </w:t>
-      </w:r>
-      <w:r>
-        <w:rPr>
-          <w:u w:val="single"/>
-        </w:rPr>
-        <w:t>variable</w:t>
-      </w:r>
-      <w:r>
-        <w:t xml:space="preserve"> </w:t>
+        <w:t>FALSE</w:t>
+      </w:r>
+      <w:r>
+        <w:t xml:space="preserve">, porque “pruebas” no se encuentra en el </w:t>
       </w:r>
       <w:r>
         <w:rPr>
           <w:color w:val="00B0F0"/>
         </w:rPr>
-        <w:t>string1</w:t>
-      </w:r>
-      <w:r>
-        <w:t xml:space="preserve">, esto lo que va a devolver es el </w:t>
-      </w:r>
-      <w:proofErr w:type="spellStart"/>
-      <w:r>
-        <w:t>numero</w:t>
-      </w:r>
-      <w:proofErr w:type="spellEnd"/>
-      <w:r>
-        <w:t xml:space="preserve"> 10, ya que el indice de </w:t>
-      </w:r>
-      <w:r>
-        <w:rPr>
-          <w:u w:val="single"/>
-        </w:rPr>
-        <w:t>la letra P</w:t>
-      </w:r>
-      <w:r>
-        <w:t xml:space="preserve"> </w:t>
-      </w:r>
-      <w:r>
-        <w:t>(de Prueba)</w:t>
-      </w:r>
-      <w:r>
-        <w:t xml:space="preserve"> </w:t>
-      </w:r>
-      <w:r>
-        <w:rPr>
-          <w:u w:val="single"/>
-        </w:rPr>
-        <w:t>es 10</w:t>
-      </w:r>
-    </w:p>
-    <w:p>
-      <w:r>
-        <w:t xml:space="preserve">* En el caso de no encontrar lo que buscamos, este método </w:t>
-      </w:r>
-      <w:r>
-        <w:rPr>
-          <w:u w:val="single"/>
-        </w:rPr>
-        <w:t>devuelve -10</w:t>
+        <w:t>string2</w:t>
       </w:r>
     </w:p>
     <w:p>
@@ -3888,10 +3701,10 @@
           <w:noProof/>
         </w:rPr>
         <w:drawing>
-          <wp:inline distT="0" distB="0" distL="0" distR="0" wp14:anchorId="4E711B6C" wp14:editId="6435DAC5">
-            <wp:extent cx="3181794" cy="1190791"/>
-            <wp:effectExtent l="0" t="0" r="0" b="9525"/>
-            <wp:docPr id="11" name="Imagen 11"/>
+          <wp:inline distT="0" distB="0" distL="0" distR="0" wp14:anchorId="1F02E0FE" wp14:editId="4C7E267C">
+            <wp:extent cx="3629532" cy="1419423"/>
+            <wp:effectExtent l="0" t="0" r="9525" b="9525"/>
+            <wp:docPr id="13" name="Imagen 13"/>
             <wp:cNvGraphicFramePr>
               <a:graphicFrameLocks xmlns:a="http://schemas.openxmlformats.org/drawingml/2006/main" noChangeAspect="1"/>
             </wp:cNvGraphicFramePr>
@@ -3911,7 +3724,7 @@
                   <pic:spPr>
                     <a:xfrm>
                       <a:off x="0" y="0"/>
-                      <a:ext cx="3181794" cy="1190791"/>
+                      <a:ext cx="3629532" cy="1419423"/>
                     </a:xfrm>
                     <a:prstGeom prst="rect">
                       <a:avLst/>
@@ -3930,7 +3743,7 @@
         <w:rPr>
           <w:highlight w:val="yellow"/>
         </w:rPr>
-        <w:t>lastIndexOf</w:t>
+        <w:t>indexOf</w:t>
       </w:r>
     </w:p>
     <w:p>
@@ -3941,101 +3754,153 @@
         <w:rPr>
           <w:highlight w:val="yellow"/>
         </w:rPr>
-        <w:t>indexOf</w:t>
-      </w:r>
-      <w:r>
-        <w:t xml:space="preserve"> pero este método devuelve donde se encuentra el ultimo string</w:t>
-      </w:r>
-      <w:r>
-        <w:t xml:space="preserve"> (tambien sirve para arrays)</w:t>
-      </w:r>
-    </w:p>
-    <w:p>
-      <w:pPr>
-        <w:rPr>
-          <w:u w:val="single"/>
-        </w:rPr>
-      </w:pPr>
-      <w:r>
-        <w:t xml:space="preserve">* En este caso se está buscando la última vez que aparece la palabra </w:t>
+        <w:t>includes</w:t>
+      </w:r>
+      <w:r>
+        <w:t xml:space="preserve"> pero en vez de devolver un valor </w:t>
       </w:r>
       <w:r>
         <w:rPr>
           <w:b/>
           <w:bCs/>
         </w:rPr>
-        <w:t>“mama”</w:t>
-      </w:r>
-      <w:r>
-        <w:t xml:space="preserve"> en el </w:t>
-      </w:r>
-      <w:r>
-        <w:rPr>
-          <w:color w:val="00B0F0"/>
-        </w:rPr>
-        <w:t>string1</w:t>
-      </w:r>
-      <w:r>
-        <w:rPr>
-          <w:color w:val="00B0F0"/>
-        </w:rPr>
-        <w:t>.</w:t>
+        <w:t>booleano</w:t>
+      </w:r>
+      <w:r>
+        <w:t xml:space="preserve">, devuelve en que </w:t>
+      </w:r>
+      <w:r>
+        <w:rPr>
+          <w:u w:val="single"/>
+        </w:rPr>
+        <w:t>indice/posición</w:t>
+      </w:r>
+      <w:r>
+        <w:t xml:space="preserve"> se encuentra lo que se está buscando</w:t>
       </w:r>
       <w:r>
         <w:t xml:space="preserve"> </w:t>
       </w:r>
       <w:r>
-        <w:t>E</w:t>
-      </w:r>
-      <w:r>
-        <w:t xml:space="preserve">l </w:t>
-      </w:r>
-      <w:r>
-        <w:rPr>
+        <w:rPr>
+          <w:highlight w:val="green"/>
+        </w:rPr>
+        <w:t>(</w:t>
+      </w:r>
+      <w:r>
+        <w:rPr>
+          <w:highlight w:val="green"/>
           <w:u w:val="single"/>
         </w:rPr>
-        <w:t>indice</w:t>
-      </w:r>
-      <w:r>
-        <w:t xml:space="preserve"> de la </w:t>
-      </w:r>
-      <w:proofErr w:type="spellStart"/>
-      <w:r>
-        <w:rPr>
+        <w:t>¿Se encuentra esto?</w:t>
+      </w:r>
+      <w:r>
+        <w:rPr>
+          <w:highlight w:val="green"/>
+        </w:rPr>
+        <w:t xml:space="preserve"> “SI”, bueno , </w:t>
+      </w:r>
+      <w:r>
+        <w:rPr>
+          <w:highlight w:val="green"/>
           <w:u w:val="single"/>
         </w:rPr>
-        <w:t>ultima</w:t>
-      </w:r>
-      <w:proofErr w:type="spellEnd"/>
-      <w:r>
-        <w:rPr>
+        <w:t xml:space="preserve">¿en </w:t>
+      </w:r>
+      <w:r>
+        <w:rPr>
+          <w:highlight w:val="green"/>
           <w:u w:val="single"/>
         </w:rPr>
-        <w:t xml:space="preserve"> vez que aparece</w:t>
-      </w:r>
-      <w:r>
-        <w:t xml:space="preserve"> </w:t>
+        <w:t>qué</w:t>
+      </w:r>
+      <w:r>
+        <w:rPr>
+          <w:highlight w:val="green"/>
+          <w:u w:val="single"/>
+        </w:rPr>
+        <w:t xml:space="preserve"> posición?</w:t>
+      </w:r>
+      <w:r>
+        <w:rPr>
+          <w:highlight w:val="green"/>
+        </w:rPr>
+        <w:t>)</w:t>
+      </w:r>
+      <w:r>
+        <w:t xml:space="preserve"> (Tambien sirve para arrays)</w:t>
+      </w:r>
+    </w:p>
+    <w:p>
+      <w:r>
+        <w:lastRenderedPageBreak/>
+        <w:t xml:space="preserve">* En este caso se está buscando el string </w:t>
       </w:r>
       <w:r>
         <w:rPr>
           <w:b/>
           <w:bCs/>
         </w:rPr>
-        <w:t>“mama”</w:t>
-      </w:r>
-      <w:r>
-        <w:t xml:space="preserve"> es el </w:t>
+        <w:t>“prueba”</w:t>
+      </w:r>
+      <w:r>
+        <w:t xml:space="preserve"> en la </w:t>
       </w:r>
       <w:r>
         <w:rPr>
           <w:u w:val="single"/>
         </w:rPr>
-        <w:t>número 36</w:t>
-      </w:r>
-    </w:p>
-    <w:p>
-      <w:r>
-        <w:t>* En el caso de no encontrarse lo buscado, el método devuelve -1</w:t>
+        <w:t>variable</w:t>
+      </w:r>
+      <w:r>
+        <w:t xml:space="preserve"> </w:t>
+      </w:r>
+      <w:r>
+        <w:rPr>
+          <w:color w:val="00B0F0"/>
+        </w:rPr>
+        <w:t>string1</w:t>
+      </w:r>
+      <w:r>
+        <w:t xml:space="preserve">, esto lo que va a devolver es el </w:t>
+      </w:r>
+      <w:r>
+        <w:t>número</w:t>
+      </w:r>
+      <w:r>
+        <w:t xml:space="preserve"> 10, ya que el indice de </w:t>
+      </w:r>
+      <w:r>
+        <w:rPr>
+          <w:u w:val="single"/>
+        </w:rPr>
+        <w:t>la letra P</w:t>
+      </w:r>
+      <w:r>
+        <w:t xml:space="preserve"> </w:t>
+      </w:r>
+      <w:r>
+        <w:t>(de Prueba)</w:t>
+      </w:r>
+      <w:r>
+        <w:t xml:space="preserve"> </w:t>
+      </w:r>
+      <w:r>
+        <w:rPr>
+          <w:u w:val="single"/>
+        </w:rPr>
+        <w:t>es 10</w:t>
+      </w:r>
+    </w:p>
+    <w:p>
+      <w:r>
+        <w:t xml:space="preserve">* En el caso de no encontrar lo que buscamos, este método </w:t>
+      </w:r>
+      <w:r>
+        <w:rPr>
+          <w:u w:val="single"/>
+        </w:rPr>
+        <w:t>devuelve -10</w:t>
       </w:r>
     </w:p>
     <w:p>
@@ -4044,10 +3909,10 @@
           <w:noProof/>
         </w:rPr>
         <w:drawing>
-          <wp:inline distT="0" distB="0" distL="0" distR="0" wp14:anchorId="13BAA401" wp14:editId="7A327913">
-            <wp:extent cx="4344006" cy="1162212"/>
-            <wp:effectExtent l="0" t="0" r="0" b="0"/>
-            <wp:docPr id="15" name="Imagen 15"/>
+          <wp:inline distT="0" distB="0" distL="0" distR="0" wp14:anchorId="4E711B6C" wp14:editId="6435DAC5">
+            <wp:extent cx="3181794" cy="1190791"/>
+            <wp:effectExtent l="0" t="0" r="0" b="9525"/>
+            <wp:docPr id="11" name="Imagen 11"/>
             <wp:cNvGraphicFramePr>
               <a:graphicFrameLocks xmlns:a="http://schemas.openxmlformats.org/drawingml/2006/main" noChangeAspect="1"/>
             </wp:cNvGraphicFramePr>
@@ -4067,6 +3932,160 @@
                   <pic:spPr>
                     <a:xfrm>
                       <a:off x="0" y="0"/>
+                      <a:ext cx="3181794" cy="1190791"/>
+                    </a:xfrm>
+                    <a:prstGeom prst="rect">
+                      <a:avLst/>
+                    </a:prstGeom>
+                  </pic:spPr>
+                </pic:pic>
+              </a:graphicData>
+            </a:graphic>
+          </wp:inline>
+        </w:drawing>
+      </w:r>
+    </w:p>
+    <w:p/>
+    <w:p>
+      <w:r>
+        <w:rPr>
+          <w:highlight w:val="yellow"/>
+        </w:rPr>
+        <w:t>lastIndexOf</w:t>
+      </w:r>
+    </w:p>
+    <w:p>
+      <w:r>
+        <w:t xml:space="preserve">Hace lo mismo que </w:t>
+      </w:r>
+      <w:r>
+        <w:rPr>
+          <w:highlight w:val="yellow"/>
+        </w:rPr>
+        <w:t>indexOf</w:t>
+      </w:r>
+      <w:r>
+        <w:t xml:space="preserve"> pero este método devuelve donde se encuentra el ultimo string</w:t>
+      </w:r>
+      <w:r>
+        <w:t xml:space="preserve"> (tambien sirve para arrays)</w:t>
+      </w:r>
+    </w:p>
+    <w:p>
+      <w:pPr>
+        <w:rPr>
+          <w:u w:val="single"/>
+        </w:rPr>
+      </w:pPr>
+      <w:r>
+        <w:t xml:space="preserve">* En este caso se está buscando la última vez que aparece la palabra </w:t>
+      </w:r>
+      <w:r>
+        <w:rPr>
+          <w:b/>
+          <w:bCs/>
+        </w:rPr>
+        <w:t>“mama”</w:t>
+      </w:r>
+      <w:r>
+        <w:t xml:space="preserve"> en el </w:t>
+      </w:r>
+      <w:r>
+        <w:rPr>
+          <w:color w:val="00B0F0"/>
+        </w:rPr>
+        <w:t>string1</w:t>
+      </w:r>
+      <w:r>
+        <w:rPr>
+          <w:color w:val="00B0F0"/>
+        </w:rPr>
+        <w:t>.</w:t>
+      </w:r>
+      <w:r>
+        <w:t xml:space="preserve"> </w:t>
+      </w:r>
+      <w:r>
+        <w:t>E</w:t>
+      </w:r>
+      <w:r>
+        <w:t xml:space="preserve">l </w:t>
+      </w:r>
+      <w:r>
+        <w:rPr>
+          <w:u w:val="single"/>
+        </w:rPr>
+        <w:t>indice</w:t>
+      </w:r>
+      <w:r>
+        <w:t xml:space="preserve"> de la </w:t>
+      </w:r>
+      <w:r>
+        <w:rPr>
+          <w:u w:val="single"/>
+        </w:rPr>
+        <w:t>última</w:t>
+      </w:r>
+      <w:r>
+        <w:rPr>
+          <w:u w:val="single"/>
+        </w:rPr>
+        <w:t xml:space="preserve"> vez que aparece</w:t>
+      </w:r>
+      <w:r>
+        <w:t xml:space="preserve"> </w:t>
+      </w:r>
+      <w:r>
+        <w:rPr>
+          <w:b/>
+          <w:bCs/>
+        </w:rPr>
+        <w:t>“mama”</w:t>
+      </w:r>
+      <w:r>
+        <w:t xml:space="preserve"> es el </w:t>
+      </w:r>
+      <w:r>
+        <w:rPr>
+          <w:u w:val="single"/>
+        </w:rPr>
+        <w:t>número 36</w:t>
+      </w:r>
+    </w:p>
+    <w:p>
+      <w:r>
+        <w:t>* En el caso de no encontrarse lo buscado, el método devuelve -1</w:t>
+      </w:r>
+    </w:p>
+    <w:p>
+      <w:r>
+        <w:rPr>
+          <w:noProof/>
+        </w:rPr>
+        <w:drawing>
+          <wp:inline distT="0" distB="0" distL="0" distR="0" wp14:anchorId="13BAA401" wp14:editId="7A327913">
+            <wp:extent cx="4344006" cy="1162212"/>
+            <wp:effectExtent l="0" t="0" r="0" b="0"/>
+            <wp:docPr id="15" name="Imagen 15"/>
+            <wp:cNvGraphicFramePr>
+              <a:graphicFrameLocks xmlns:a="http://schemas.openxmlformats.org/drawingml/2006/main" noChangeAspect="1"/>
+            </wp:cNvGraphicFramePr>
+            <a:graphic xmlns:a="http://schemas.openxmlformats.org/drawingml/2006/main">
+              <a:graphicData uri="http://schemas.openxmlformats.org/drawingml/2006/picture">
+                <pic:pic xmlns:pic="http://schemas.openxmlformats.org/drawingml/2006/picture">
+                  <pic:nvPicPr>
+                    <pic:cNvPr id="1" name=""/>
+                    <pic:cNvPicPr/>
+                  </pic:nvPicPr>
+                  <pic:blipFill>
+                    <a:blip r:embed="rId20"/>
+                    <a:stretch>
+                      <a:fillRect/>
+                    </a:stretch>
+                  </pic:blipFill>
+                  <pic:spPr>
+                    <a:xfrm>
+                      <a:off x="0" y="0"/>
                       <a:ext cx="4344006" cy="1162212"/>
                     </a:xfrm>
                     <a:prstGeom prst="rect">
@@ -4082,14 +4101,12 @@
     </w:p>
     <w:p/>
     <w:p>
-      <w:proofErr w:type="spellStart"/>
       <w:r>
         <w:rPr>
           <w:highlight w:val="yellow"/>
         </w:rPr>
         <w:t>padStart</w:t>
       </w:r>
-      <w:proofErr w:type="spellEnd"/>
     </w:p>
     <w:p>
       <w:r>
@@ -4119,14 +4136,12 @@
       <w:r>
         <w:t xml:space="preserve"> y con el método </w:t>
       </w:r>
-      <w:proofErr w:type="spellStart"/>
       <w:r>
         <w:rPr>
           <w:highlight w:val="yellow"/>
         </w:rPr>
         <w:t>padStart</w:t>
       </w:r>
-      <w:proofErr w:type="spellEnd"/>
       <w:r>
         <w:t xml:space="preserve"> le estoy pidiendo que la </w:t>
       </w:r>
@@ -4214,7 +4229,7 @@
                     <pic:cNvPicPr/>
                   </pic:nvPicPr>
                   <pic:blipFill>
-                    <a:blip r:embed="rId20"/>
+                    <a:blip r:embed="rId21"/>
                     <a:stretch>
                       <a:fillRect/>
                     </a:stretch>
@@ -4263,14 +4278,12 @@
       <w:r>
         <w:t xml:space="preserve">Esto hace lo mismo que </w:t>
       </w:r>
-      <w:proofErr w:type="spellStart"/>
       <w:r>
         <w:rPr>
           <w:highlight w:val="yellow"/>
         </w:rPr>
         <w:t>padStart</w:t>
       </w:r>
-      <w:proofErr w:type="spellEnd"/>
       <w:r>
         <w:t xml:space="preserve"> pero comienza con </w:t>
       </w:r>
@@ -4320,7 +4333,7 @@
                     <pic:cNvPicPr/>
                   </pic:nvPicPr>
                   <pic:blipFill>
-                    <a:blip r:embed="rId21"/>
+                    <a:blip r:embed="rId22"/>
                     <a:stretch>
                       <a:fillRect/>
                     </a:stretch>
@@ -4413,7 +4426,7 @@
                     <pic:cNvPicPr/>
                   </pic:nvPicPr>
                   <pic:blipFill>
-                    <a:blip r:embed="rId22"/>
+                    <a:blip r:embed="rId23"/>
                     <a:stretch>
                       <a:fillRect/>
                     </a:stretch>
@@ -4594,7 +4607,7 @@
                     <pic:cNvPicPr/>
                   </pic:nvPicPr>
                   <pic:blipFill>
-                    <a:blip r:embed="rId23"/>
+                    <a:blip r:embed="rId24"/>
                     <a:stretch>
                       <a:fillRect/>
                     </a:stretch>
@@ -4657,7 +4670,7 @@
                     <pic:cNvPicPr/>
                   </pic:nvPicPr>
                   <pic:blipFill>
-                    <a:blip r:embed="rId24"/>
+                    <a:blip r:embed="rId25"/>
                     <a:stretch>
                       <a:fillRect/>
                     </a:stretch>
@@ -4835,7 +4848,7 @@
                     <pic:cNvPicPr/>
                   </pic:nvPicPr>
                   <pic:blipFill>
-                    <a:blip r:embed="rId25"/>
+                    <a:blip r:embed="rId26"/>
                     <a:stretch>
                       <a:fillRect/>
                     </a:stretch>
@@ -4942,7 +4955,7 @@
                     <pic:cNvPicPr/>
                   </pic:nvPicPr>
                   <pic:blipFill>
-                    <a:blip r:embed="rId26"/>
+                    <a:blip r:embed="rId27"/>
                     <a:stretch>
                       <a:fillRect/>
                     </a:stretch>
@@ -5134,7 +5147,7 @@
                     <pic:cNvPicPr/>
                   </pic:nvPicPr>
                   <pic:blipFill rotWithShape="1">
-                    <a:blip r:embed="rId27"/>
+                    <a:blip r:embed="rId28"/>
                     <a:srcRect t="3000"/>
                     <a:stretch/>
                   </pic:blipFill>
@@ -5231,7 +5244,7 @@
                     <pic:cNvPicPr/>
                   </pic:nvPicPr>
                   <pic:blipFill>
-                    <a:blip r:embed="rId28"/>
+                    <a:blip r:embed="rId29"/>
                     <a:stretch>
                       <a:fillRect/>
                     </a:stretch>
@@ -5504,7 +5517,7 @@
                     <pic:cNvPicPr/>
                   </pic:nvPicPr>
                   <pic:blipFill>
-                    <a:blip r:embed="rId29"/>
+                    <a:blip r:embed="rId30"/>
                     <a:stretch>
                       <a:fillRect/>
                     </a:stretch>
@@ -5591,7 +5604,7 @@
                     <pic:cNvPicPr/>
                   </pic:nvPicPr>
                   <pic:blipFill>
-                    <a:blip r:embed="rId30"/>
+                    <a:blip r:embed="rId31"/>
                     <a:stretch>
                       <a:fillRect/>
                     </a:stretch>
@@ -5645,7 +5658,7 @@
                     <pic:cNvPicPr/>
                   </pic:nvPicPr>
                   <pic:blipFill>
-                    <a:blip r:embed="rId31"/>
+                    <a:blip r:embed="rId32"/>
                     <a:stretch>
                       <a:fillRect/>
                     </a:stretch>
@@ -5728,7 +5741,7 @@
                     <pic:cNvPicPr/>
                   </pic:nvPicPr>
                   <pic:blipFill>
-                    <a:blip r:embed="rId32"/>
+                    <a:blip r:embed="rId33"/>
                     <a:stretch>
                       <a:fillRect/>
                     </a:stretch>
@@ -5782,11 +5795,9 @@
       <w:r>
         <w:t xml:space="preserve">Sirve para sacar y agregar uno o </w:t>
       </w:r>
-      <w:proofErr w:type="spellStart"/>
-      <w:r>
-        <w:t>mas</w:t>
-      </w:r>
-      <w:proofErr w:type="spellEnd"/>
+      <w:r>
+        <w:t>más</w:t>
+      </w:r>
       <w:r>
         <w:t xml:space="preserve"> elementos de un array</w:t>
       </w:r>
@@ -6036,7 +6047,7 @@
                     <pic:cNvPicPr/>
                   </pic:nvPicPr>
                   <pic:blipFill rotWithShape="1">
-                    <a:blip r:embed="rId33"/>
+                    <a:blip r:embed="rId34"/>
                     <a:srcRect t="3174"/>
                     <a:stretch/>
                   </pic:blipFill>
@@ -6301,7 +6312,6 @@
         </w:rPr>
         <w:t xml:space="preserve">* Cada palabra que tenga </w:t>
       </w:r>
-      <w:proofErr w:type="spellStart"/>
       <w:r>
         <w:rPr>
           <w:rFonts w:cstheme="minorHAnsi"/>
@@ -6309,9 +6319,8 @@
           <w:spacing w:val="-1"/>
           <w:shd w:val="clear" w:color="auto" w:fill="FFFFFF"/>
         </w:rPr>
-        <w:t>mas</w:t>
-      </w:r>
-      <w:proofErr w:type="spellEnd"/>
+        <w:t>más</w:t>
+      </w:r>
       <w:r>
         <w:rPr>
           <w:rFonts w:cstheme="minorHAnsi"/>
@@ -6343,7 +6352,7 @@
                     <pic:cNvPicPr/>
                   </pic:nvPicPr>
                   <pic:blipFill>
-                    <a:blip r:embed="rId34"/>
+                    <a:blip r:embed="rId35"/>
                     <a:stretch>
                       <a:fillRect/>
                     </a:stretch>
@@ -6484,7 +6493,7 @@
                     <pic:cNvPicPr/>
                   </pic:nvPicPr>
                   <pic:blipFill>
-                    <a:blip r:embed="rId35"/>
+                    <a:blip r:embed="rId36"/>
                     <a:stretch>
                       <a:fillRect/>
                     </a:stretch>
@@ -6639,21 +6648,7 @@
         <w:rPr>
           <w:u w:val="single"/>
         </w:rPr>
-        <w:t xml:space="preserve">devolver un </w:t>
-      </w:r>
-      <w:proofErr w:type="spellStart"/>
-      <w:r>
-        <w:rPr>
-          <w:u w:val="single"/>
-        </w:rPr>
-        <w:t>numero</w:t>
-      </w:r>
-      <w:proofErr w:type="spellEnd"/>
-      <w:r>
-        <w:rPr>
-          <w:u w:val="single"/>
-        </w:rPr>
-        <w:t xml:space="preserve"> aleatorio entre 0 y 1</w:t>
+        <w:t>devolver un numero aleatorio entre 0 y 1</w:t>
       </w:r>
     </w:p>
     <w:p>
@@ -6685,19 +6680,11 @@
       <w:r>
         <w:t xml:space="preserve">Let </w:t>
       </w:r>
-      <w:proofErr w:type="spellStart"/>
       <w:r>
         <w:rPr>
           <w:color w:val="00B0F0"/>
         </w:rPr>
-        <w:t>numero</w:t>
-      </w:r>
-      <w:proofErr w:type="spellEnd"/>
-      <w:r>
-        <w:rPr>
-          <w:color w:val="00B0F0"/>
-        </w:rPr>
-        <w:t xml:space="preserve"> </w:t>
+        <w:t xml:space="preserve">numero </w:t>
       </w:r>
       <w:r>
         <w:t>= Math.</w:t>
@@ -6813,15 +6800,7 @@
     </w:p>
     <w:p>
       <w:r>
-        <w:t xml:space="preserve">Lo que hace este método es devolver un número entero cuando un hay un </w:t>
-      </w:r>
-      <w:proofErr w:type="spellStart"/>
-      <w:r>
-        <w:t>numero</w:t>
-      </w:r>
-      <w:proofErr w:type="spellEnd"/>
-      <w:r>
-        <w:t xml:space="preserve"> decimal y lo devuelve redondeando para abajo</w:t>
+        <w:t>Lo que hace este método es devolver un número entero cuando un hay un numero decimal y lo devuelve redondeando para abajo</w:t>
       </w:r>
     </w:p>
     <w:p>
@@ -6928,7 +6907,7 @@
                     <pic:cNvPicPr/>
                   </pic:nvPicPr>
                   <pic:blipFill>
-                    <a:blip r:embed="rId36"/>
+                    <a:blip r:embed="rId37"/>
                     <a:stretch>
                       <a:fillRect/>
                     </a:stretch>
@@ -7097,7 +7076,7 @@
                     <pic:cNvPicPr/>
                   </pic:nvPicPr>
                   <pic:blipFill>
-                    <a:blip r:embed="rId37"/>
+                    <a:blip r:embed="rId38"/>
                     <a:stretch>
                       <a:fillRect/>
                     </a:stretch>
@@ -7231,7 +7210,7 @@
                     </pic:cNvPicPr>
                   </pic:nvPicPr>
                   <pic:blipFill>
-                    <a:blip r:embed="rId38">
+                    <a:blip r:embed="rId39">
                       <a:extLst>
                         <a:ext uri="{28A0092B-C50C-407E-A947-70E740481C1C}">
                           <a14:useLocalDpi xmlns:a14="http://schemas.microsoft.com/office/drawing/2010/main" val="0"/>
@@ -7307,7 +7286,7 @@
                     <pic:cNvPicPr/>
                   </pic:nvPicPr>
                   <pic:blipFill>
-                    <a:blip r:embed="rId39"/>
+                    <a:blip r:embed="rId40"/>
                     <a:stretch>
                       <a:fillRect/>
                     </a:stretch>
@@ -7368,14 +7347,12 @@
         </w:rPr>
         <w:t xml:space="preserve">Puede servir para saber </w:t>
       </w:r>
-      <w:proofErr w:type="spellStart"/>
-      <w:r>
-        <w:rPr>
-          <w:color w:val="000000" w:themeColor="text1"/>
-        </w:rPr>
-        <w:t>cuantas</w:t>
-      </w:r>
-      <w:proofErr w:type="spellEnd"/>
+      <w:r>
+        <w:rPr>
+          <w:color w:val="000000" w:themeColor="text1"/>
+        </w:rPr>
+        <w:t>cuántas</w:t>
+      </w:r>
       <w:r>
         <w:rPr>
           <w:color w:val="000000" w:themeColor="text1"/>
@@ -7439,7 +7416,7 @@
                     </pic:cNvPicPr>
                   </pic:nvPicPr>
                   <pic:blipFill>
-                    <a:blip r:embed="rId40">
+                    <a:blip r:embed="rId41">
                       <a:extLst>
                         <a:ext uri="{28A0092B-C50C-407E-A947-70E740481C1C}">
                           <a14:useLocalDpi xmlns:a14="http://schemas.microsoft.com/office/drawing/2010/main" val="0"/>
@@ -7552,7 +7529,7 @@
                     <pic:cNvPicPr/>
                   </pic:nvPicPr>
                   <pic:blipFill>
-                    <a:blip r:embed="rId41"/>
+                    <a:blip r:embed="rId42"/>
                     <a:stretch>
                       <a:fillRect/>
                     </a:stretch>
@@ -7637,21 +7614,7 @@
         <w:rPr>
           <w:color w:val="000000" w:themeColor="text1"/>
         </w:rPr>
-        <w:t xml:space="preserve">es lo mismo que </w:t>
-      </w:r>
-      <w:proofErr w:type="spellStart"/>
-      <w:r>
-        <w:rPr>
-          <w:color w:val="000000" w:themeColor="text1"/>
-        </w:rPr>
-        <w:t>group</w:t>
-      </w:r>
-      <w:proofErr w:type="spellEnd"/>
-      <w:r>
-        <w:rPr>
-          <w:color w:val="000000" w:themeColor="text1"/>
-        </w:rPr>
-        <w:t>() pero sin mostrar los detalles</w:t>
+        <w:t>es lo mismo que group() pero sin mostrar los detalles</w:t>
       </w:r>
       <w:r>
         <w:rPr>
@@ -7687,7 +7650,7 @@
                     <pic:cNvPicPr/>
                   </pic:nvPicPr>
                   <pic:blipFill>
-                    <a:blip r:embed="rId42"/>
+                    <a:blip r:embed="rId43"/>
                     <a:stretch>
                       <a:fillRect/>
                     </a:stretch>
@@ -7749,7 +7712,7 @@
                     <pic:cNvPicPr/>
                   </pic:nvPicPr>
                   <pic:blipFill>
-                    <a:blip r:embed="rId43"/>
+                    <a:blip r:embed="rId44"/>
                     <a:stretch>
                       <a:fillRect/>
                     </a:stretch>
@@ -7892,7 +7855,7 @@
                     <pic:cNvPicPr/>
                   </pic:nvPicPr>
                   <pic:blipFill>
-                    <a:blip r:embed="rId44"/>
+                    <a:blip r:embed="rId45"/>
                     <a:stretch>
                       <a:fillRect/>
                     </a:stretch>
@@ -8019,6 +7982,2717 @@
         </w:rPr>
         <w:t>* Para usar timeLog() de nuevo después de haber usado timeEnd() hay que usar time() para iniciar el contador otra vez.</w:t>
       </w:r>
+    </w:p>
+    <w:p>
+      <w:pPr>
+        <w:rPr>
+          <w:color w:val="000000" w:themeColor="text1"/>
+        </w:rPr>
+      </w:pPr>
+    </w:p>
+    <w:p>
+      <w:pPr>
+        <w:rPr>
+          <w:color w:val="000000" w:themeColor="text1"/>
+        </w:rPr>
+      </w:pPr>
+      <w:r>
+        <w:rPr>
+          <w:color w:val="000000" w:themeColor="text1"/>
+          <w:highlight w:val="yellow"/>
+        </w:rPr>
+        <w:t>DOCUMENT</w:t>
+      </w:r>
+    </w:p>
+    <w:p>
+      <w:pPr>
+        <w:rPr>
+          <w:color w:val="000000" w:themeColor="text1"/>
+        </w:rPr>
+      </w:pPr>
+      <w:r>
+        <w:rPr>
+          <w:noProof/>
+          <w:color w:val="000000" w:themeColor="text1"/>
+        </w:rPr>
+        <w:drawing>
+          <wp:inline distT="0" distB="0" distL="0" distR="0" wp14:anchorId="2AA9A28D" wp14:editId="50CA9509">
+            <wp:extent cx="3734321" cy="895475"/>
+            <wp:effectExtent l="76200" t="76200" r="133350" b="133350"/>
+            <wp:docPr id="39" name="Imagen 39"/>
+            <wp:cNvGraphicFramePr>
+              <a:graphicFrameLocks xmlns:a="http://schemas.openxmlformats.org/drawingml/2006/main" noChangeAspect="1"/>
+            </wp:cNvGraphicFramePr>
+            <a:graphic xmlns:a="http://schemas.openxmlformats.org/drawingml/2006/main">
+              <a:graphicData uri="http://schemas.openxmlformats.org/drawingml/2006/picture">
+                <pic:pic xmlns:pic="http://schemas.openxmlformats.org/drawingml/2006/picture">
+                  <pic:nvPicPr>
+                    <pic:cNvPr id="1" name=""/>
+                    <pic:cNvPicPr/>
+                  </pic:nvPicPr>
+                  <pic:blipFill>
+                    <a:blip r:embed="rId46"/>
+                    <a:stretch>
+                      <a:fillRect/>
+                    </a:stretch>
+                  </pic:blipFill>
+                  <pic:spPr>
+                    <a:xfrm>
+                      <a:off x="0" y="0"/>
+                      <a:ext cx="3734321" cy="895475"/>
+                    </a:xfrm>
+                    <a:prstGeom prst="rect">
+                      <a:avLst/>
+                    </a:prstGeom>
+                    <a:ln w="38100" cap="sq">
+                      <a:solidFill>
+                        <a:srgbClr val="000000"/>
+                      </a:solidFill>
+                      <a:prstDash val="solid"/>
+                      <a:miter lim="800000"/>
+                    </a:ln>
+                    <a:effectLst>
+                      <a:outerShdw blurRad="50800" dist="38100" dir="2700000" algn="tl" rotWithShape="0">
+                        <a:srgbClr val="000000">
+                          <a:alpha val="43000"/>
+                        </a:srgbClr>
+                      </a:outerShdw>
+                    </a:effectLst>
+                  </pic:spPr>
+                </pic:pic>
+              </a:graphicData>
+            </a:graphic>
+          </wp:inline>
+        </w:drawing>
+      </w:r>
+    </w:p>
+    <w:p>
+      <w:pPr>
+        <w:rPr>
+          <w:color w:val="000000" w:themeColor="text1"/>
+        </w:rPr>
+      </w:pPr>
+    </w:p>
+    <w:p>
+      <w:pPr>
+        <w:rPr>
+          <w:color w:val="000000" w:themeColor="text1"/>
+        </w:rPr>
+      </w:pPr>
+      <w:r>
+        <w:rPr>
+          <w:color w:val="000000" w:themeColor="text1"/>
+          <w:highlight w:val="yellow"/>
+        </w:rPr>
+        <w:t>setAttribute()</w:t>
+      </w:r>
+    </w:p>
+    <w:p>
+      <w:pPr>
+        <w:rPr>
+          <w:color w:val="000000" w:themeColor="text1"/>
+        </w:rPr>
+      </w:pPr>
+      <w:r>
+        <w:rPr>
+          <w:color w:val="000000" w:themeColor="text1"/>
+        </w:rPr>
+        <w:t xml:space="preserve">const rangoEtario = document.queryselector(“.rangoEtario”) </w:t>
+      </w:r>
+      <w:r>
+        <w:rPr>
+          <w:color w:val="000000" w:themeColor="text1"/>
+          <w:highlight w:val="green"/>
+        </w:rPr>
+        <w:t>// es un input con type “range”</w:t>
+      </w:r>
+    </w:p>
+    <w:p>
+      <w:pPr>
+        <w:rPr>
+          <w:color w:val="000000" w:themeColor="text1"/>
+        </w:rPr>
+      </w:pPr>
+      <w:r>
+        <w:rPr>
+          <w:color w:val="000000" w:themeColor="text1"/>
+        </w:rPr>
+        <w:t>rangoEtario.</w:t>
+      </w:r>
+      <w:r>
+        <w:rPr>
+          <w:color w:val="000000" w:themeColor="text1"/>
+          <w:highlight w:val="yellow"/>
+        </w:rPr>
+        <w:t>setAttribute</w:t>
+      </w:r>
+      <w:r>
+        <w:rPr>
+          <w:color w:val="000000" w:themeColor="text1"/>
+        </w:rPr>
+        <w:t xml:space="preserve">(“type”,”text”) </w:t>
+      </w:r>
+      <w:r>
+        <w:rPr>
+          <w:color w:val="000000" w:themeColor="text1"/>
+          <w:highlight w:val="green"/>
+        </w:rPr>
+        <w:t>// elijo que atributo cambiar y le digo a cual hacerlo</w:t>
+      </w:r>
+    </w:p>
+    <w:p>
+      <w:pPr>
+        <w:rPr>
+          <w:color w:val="000000" w:themeColor="text1"/>
+        </w:rPr>
+      </w:pPr>
+      <w:r>
+        <w:rPr>
+          <w:color w:val="000000" w:themeColor="text1"/>
+          <w:highlight w:val="green"/>
+        </w:rPr>
+        <w:t xml:space="preserve">// </w:t>
+      </w:r>
+      <w:r>
+        <w:rPr>
+          <w:color w:val="000000" w:themeColor="text1"/>
+          <w:highlight w:val="green"/>
+        </w:rPr>
+        <w:t>tambien sirve para darle valor a un atributo que no haya</w:t>
+      </w:r>
+    </w:p>
+    <w:p>
+      <w:pPr>
+        <w:rPr>
+          <w:color w:val="000000" w:themeColor="text1"/>
+        </w:rPr>
+      </w:pPr>
+      <w:r>
+        <w:rPr>
+          <w:color w:val="000000" w:themeColor="text1"/>
+        </w:rPr>
+        <w:t>* Y esto pasa de esto</w:t>
+      </w:r>
+    </w:p>
+    <w:p>
+      <w:pPr>
+        <w:rPr>
+          <w:color w:val="000000" w:themeColor="text1"/>
+        </w:rPr>
+      </w:pPr>
+      <w:r>
+        <w:rPr>
+          <w:noProof/>
+          <w:color w:val="000000" w:themeColor="text1"/>
+        </w:rPr>
+        <w:drawing>
+          <wp:inline distT="0" distB="0" distL="0" distR="0" wp14:anchorId="6E0FE3E0" wp14:editId="727361F1">
+            <wp:extent cx="1581371" cy="181000"/>
+            <wp:effectExtent l="76200" t="76200" r="133350" b="142875"/>
+            <wp:docPr id="42" name="Imagen 42"/>
+            <wp:cNvGraphicFramePr>
+              <a:graphicFrameLocks xmlns:a="http://schemas.openxmlformats.org/drawingml/2006/main" noChangeAspect="1"/>
+            </wp:cNvGraphicFramePr>
+            <a:graphic xmlns:a="http://schemas.openxmlformats.org/drawingml/2006/main">
+              <a:graphicData uri="http://schemas.openxmlformats.org/drawingml/2006/picture">
+                <pic:pic xmlns:pic="http://schemas.openxmlformats.org/drawingml/2006/picture">
+                  <pic:nvPicPr>
+                    <pic:cNvPr id="1" name=""/>
+                    <pic:cNvPicPr/>
+                  </pic:nvPicPr>
+                  <pic:blipFill>
+                    <a:blip r:embed="rId47"/>
+                    <a:stretch>
+                      <a:fillRect/>
+                    </a:stretch>
+                  </pic:blipFill>
+                  <pic:spPr>
+                    <a:xfrm>
+                      <a:off x="0" y="0"/>
+                      <a:ext cx="1581371" cy="181000"/>
+                    </a:xfrm>
+                    <a:prstGeom prst="rect">
+                      <a:avLst/>
+                    </a:prstGeom>
+                    <a:ln w="38100" cap="sq">
+                      <a:solidFill>
+                        <a:srgbClr val="000000"/>
+                      </a:solidFill>
+                      <a:prstDash val="solid"/>
+                      <a:miter lim="800000"/>
+                    </a:ln>
+                    <a:effectLst>
+                      <a:outerShdw blurRad="50800" dist="38100" dir="2700000" algn="tl" rotWithShape="0">
+                        <a:srgbClr val="000000">
+                          <a:alpha val="43000"/>
+                        </a:srgbClr>
+                      </a:outerShdw>
+                    </a:effectLst>
+                  </pic:spPr>
+                </pic:pic>
+              </a:graphicData>
+            </a:graphic>
+          </wp:inline>
+        </w:drawing>
+      </w:r>
+    </w:p>
+    <w:p>
+      <w:pPr>
+        <w:rPr>
+          <w:color w:val="000000" w:themeColor="text1"/>
+        </w:rPr>
+      </w:pPr>
+      <w:r>
+        <w:rPr>
+          <w:color w:val="000000" w:themeColor="text1"/>
+        </w:rPr>
+        <w:t>* A esto</w:t>
+      </w:r>
+    </w:p>
+    <w:p>
+      <w:pPr>
+        <w:rPr>
+          <w:color w:val="000000" w:themeColor="text1"/>
+        </w:rPr>
+      </w:pPr>
+      <w:r>
+        <w:rPr>
+          <w:noProof/>
+          <w:color w:val="000000" w:themeColor="text1"/>
+        </w:rPr>
+        <w:lastRenderedPageBreak/>
+        <w:drawing>
+          <wp:inline distT="0" distB="0" distL="0" distR="0" wp14:anchorId="7A8F5CF4" wp14:editId="2D9DD13A">
+            <wp:extent cx="2391109" cy="219106"/>
+            <wp:effectExtent l="76200" t="76200" r="123825" b="142875"/>
+            <wp:docPr id="40" name="Imagen 40"/>
+            <wp:cNvGraphicFramePr>
+              <a:graphicFrameLocks xmlns:a="http://schemas.openxmlformats.org/drawingml/2006/main" noChangeAspect="1"/>
+            </wp:cNvGraphicFramePr>
+            <a:graphic xmlns:a="http://schemas.openxmlformats.org/drawingml/2006/main">
+              <a:graphicData uri="http://schemas.openxmlformats.org/drawingml/2006/picture">
+                <pic:pic xmlns:pic="http://schemas.openxmlformats.org/drawingml/2006/picture">
+                  <pic:nvPicPr>
+                    <pic:cNvPr id="1" name=""/>
+                    <pic:cNvPicPr/>
+                  </pic:nvPicPr>
+                  <pic:blipFill>
+                    <a:blip r:embed="rId48"/>
+                    <a:stretch>
+                      <a:fillRect/>
+                    </a:stretch>
+                  </pic:blipFill>
+                  <pic:spPr>
+                    <a:xfrm>
+                      <a:off x="0" y="0"/>
+                      <a:ext cx="2391109" cy="219106"/>
+                    </a:xfrm>
+                    <a:prstGeom prst="rect">
+                      <a:avLst/>
+                    </a:prstGeom>
+                    <a:ln w="38100" cap="sq">
+                      <a:solidFill>
+                        <a:srgbClr val="000000"/>
+                      </a:solidFill>
+                      <a:prstDash val="solid"/>
+                      <a:miter lim="800000"/>
+                    </a:ln>
+                    <a:effectLst>
+                      <a:outerShdw blurRad="50800" dist="38100" dir="2700000" algn="tl" rotWithShape="0">
+                        <a:srgbClr val="000000">
+                          <a:alpha val="43000"/>
+                        </a:srgbClr>
+                      </a:outerShdw>
+                    </a:effectLst>
+                  </pic:spPr>
+                </pic:pic>
+              </a:graphicData>
+            </a:graphic>
+          </wp:inline>
+        </w:drawing>
+      </w:r>
+    </w:p>
+    <w:p>
+      <w:pPr>
+        <w:rPr>
+          <w:color w:val="000000" w:themeColor="text1"/>
+        </w:rPr>
+      </w:pPr>
+    </w:p>
+    <w:p>
+      <w:pPr>
+        <w:rPr>
+          <w:color w:val="000000" w:themeColor="text1"/>
+        </w:rPr>
+      </w:pPr>
+      <w:r>
+        <w:rPr>
+          <w:color w:val="000000" w:themeColor="text1"/>
+          <w:highlight w:val="yellow"/>
+        </w:rPr>
+        <w:t>getAttribute()</w:t>
+      </w:r>
+    </w:p>
+    <w:p>
+      <w:pPr>
+        <w:rPr>
+          <w:color w:val="000000" w:themeColor="text1"/>
+        </w:rPr>
+      </w:pPr>
+      <w:r>
+        <w:rPr>
+          <w:color w:val="000000" w:themeColor="text1"/>
+        </w:rPr>
+        <w:t xml:space="preserve"> sirve para obtener el valor de un atributo</w:t>
+      </w:r>
+    </w:p>
+    <w:p>
+      <w:pPr>
+        <w:rPr>
+          <w:color w:val="000000" w:themeColor="text1"/>
+        </w:rPr>
+      </w:pPr>
+      <w:r>
+        <w:rPr>
+          <w:noProof/>
+          <w:color w:val="000000" w:themeColor="text1"/>
+        </w:rPr>
+        <w:drawing>
+          <wp:inline distT="0" distB="0" distL="0" distR="0" wp14:anchorId="096945CD" wp14:editId="76DD5AE3">
+            <wp:extent cx="5400040" cy="1010920"/>
+            <wp:effectExtent l="76200" t="76200" r="124460" b="132080"/>
+            <wp:docPr id="43" name="Imagen 43"/>
+            <wp:cNvGraphicFramePr>
+              <a:graphicFrameLocks xmlns:a="http://schemas.openxmlformats.org/drawingml/2006/main" noChangeAspect="1"/>
+            </wp:cNvGraphicFramePr>
+            <a:graphic xmlns:a="http://schemas.openxmlformats.org/drawingml/2006/main">
+              <a:graphicData uri="http://schemas.openxmlformats.org/drawingml/2006/picture">
+                <pic:pic xmlns:pic="http://schemas.openxmlformats.org/drawingml/2006/picture">
+                  <pic:nvPicPr>
+                    <pic:cNvPr id="1" name=""/>
+                    <pic:cNvPicPr/>
+                  </pic:nvPicPr>
+                  <pic:blipFill>
+                    <a:blip r:embed="rId49"/>
+                    <a:stretch>
+                      <a:fillRect/>
+                    </a:stretch>
+                  </pic:blipFill>
+                  <pic:spPr>
+                    <a:xfrm>
+                      <a:off x="0" y="0"/>
+                      <a:ext cx="5400040" cy="1010920"/>
+                    </a:xfrm>
+                    <a:prstGeom prst="rect">
+                      <a:avLst/>
+                    </a:prstGeom>
+                    <a:ln w="38100" cap="sq">
+                      <a:solidFill>
+                        <a:srgbClr val="000000"/>
+                      </a:solidFill>
+                      <a:prstDash val="solid"/>
+                      <a:miter lim="800000"/>
+                    </a:ln>
+                    <a:effectLst>
+                      <a:outerShdw blurRad="50800" dist="38100" dir="2700000" algn="tl" rotWithShape="0">
+                        <a:srgbClr val="000000">
+                          <a:alpha val="43000"/>
+                        </a:srgbClr>
+                      </a:outerShdw>
+                    </a:effectLst>
+                  </pic:spPr>
+                </pic:pic>
+              </a:graphicData>
+            </a:graphic>
+          </wp:inline>
+        </w:drawing>
+      </w:r>
+    </w:p>
+    <w:p>
+      <w:pPr>
+        <w:rPr>
+          <w:color w:val="000000" w:themeColor="text1"/>
+        </w:rPr>
+      </w:pPr>
+      <w:r>
+        <w:rPr>
+          <w:color w:val="000000" w:themeColor="text1"/>
+        </w:rPr>
+        <w:t>* Esto me imprimiría el valor del atributo seleccionado</w:t>
+      </w:r>
+    </w:p>
+    <w:p>
+      <w:pPr>
+        <w:rPr>
+          <w:color w:val="000000" w:themeColor="text1"/>
+        </w:rPr>
+      </w:pPr>
+      <w:r>
+        <w:rPr>
+          <w:noProof/>
+          <w:color w:val="000000" w:themeColor="text1"/>
+        </w:rPr>
+        <w:drawing>
+          <wp:inline distT="0" distB="0" distL="0" distR="0" wp14:anchorId="1398D384" wp14:editId="3B3E5104">
+            <wp:extent cx="2305372" cy="266737"/>
+            <wp:effectExtent l="76200" t="76200" r="133350" b="133350"/>
+            <wp:docPr id="45" name="Imagen 45"/>
+            <wp:cNvGraphicFramePr>
+              <a:graphicFrameLocks xmlns:a="http://schemas.openxmlformats.org/drawingml/2006/main" noChangeAspect="1"/>
+            </wp:cNvGraphicFramePr>
+            <a:graphic xmlns:a="http://schemas.openxmlformats.org/drawingml/2006/main">
+              <a:graphicData uri="http://schemas.openxmlformats.org/drawingml/2006/picture">
+                <pic:pic xmlns:pic="http://schemas.openxmlformats.org/drawingml/2006/picture">
+                  <pic:nvPicPr>
+                    <pic:cNvPr id="1" name=""/>
+                    <pic:cNvPicPr/>
+                  </pic:nvPicPr>
+                  <pic:blipFill>
+                    <a:blip r:embed="rId50"/>
+                    <a:stretch>
+                      <a:fillRect/>
+                    </a:stretch>
+                  </pic:blipFill>
+                  <pic:spPr>
+                    <a:xfrm>
+                      <a:off x="0" y="0"/>
+                      <a:ext cx="2305372" cy="266737"/>
+                    </a:xfrm>
+                    <a:prstGeom prst="rect">
+                      <a:avLst/>
+                    </a:prstGeom>
+                    <a:ln w="38100" cap="sq">
+                      <a:solidFill>
+                        <a:srgbClr val="000000"/>
+                      </a:solidFill>
+                      <a:prstDash val="solid"/>
+                      <a:miter lim="800000"/>
+                    </a:ln>
+                    <a:effectLst>
+                      <a:outerShdw blurRad="50800" dist="38100" dir="2700000" algn="tl" rotWithShape="0">
+                        <a:srgbClr val="000000">
+                          <a:alpha val="43000"/>
+                        </a:srgbClr>
+                      </a:outerShdw>
+                    </a:effectLst>
+                  </pic:spPr>
+                </pic:pic>
+              </a:graphicData>
+            </a:graphic>
+          </wp:inline>
+        </w:drawing>
+      </w:r>
+    </w:p>
+    <w:p>
+      <w:pPr>
+        <w:rPr>
+          <w:color w:val="000000" w:themeColor="text1"/>
+        </w:rPr>
+      </w:pPr>
+    </w:p>
+    <w:p>
+      <w:pPr>
+        <w:rPr>
+          <w:color w:val="000000" w:themeColor="text1"/>
+        </w:rPr>
+      </w:pPr>
+      <w:r>
+        <w:rPr>
+          <w:color w:val="000000" w:themeColor="text1"/>
+          <w:highlight w:val="yellow"/>
+        </w:rPr>
+        <w:t>removeAttribute()</w:t>
+      </w:r>
+    </w:p>
+    <w:p>
+      <w:pPr>
+        <w:rPr>
+          <w:color w:val="000000" w:themeColor="text1"/>
+        </w:rPr>
+      </w:pPr>
+      <w:r>
+        <w:rPr>
+          <w:color w:val="000000" w:themeColor="text1"/>
+        </w:rPr>
+        <w:t>sirve para remover el atributo que yo le pida</w:t>
+      </w:r>
+    </w:p>
+    <w:p>
+      <w:pPr>
+        <w:rPr>
+          <w:color w:val="000000" w:themeColor="text1"/>
+        </w:rPr>
+      </w:pPr>
+      <w:r>
+        <w:rPr>
+          <w:noProof/>
+          <w:color w:val="000000" w:themeColor="text1"/>
+        </w:rPr>
+        <w:drawing>
+          <wp:inline distT="0" distB="0" distL="0" distR="0" wp14:anchorId="2B386705" wp14:editId="2DD4E3B0">
+            <wp:extent cx="4515480" cy="219106"/>
+            <wp:effectExtent l="0" t="0" r="0" b="9525"/>
+            <wp:docPr id="46" name="Imagen 46"/>
+            <wp:cNvGraphicFramePr>
+              <a:graphicFrameLocks xmlns:a="http://schemas.openxmlformats.org/drawingml/2006/main" noChangeAspect="1"/>
+            </wp:cNvGraphicFramePr>
+            <a:graphic xmlns:a="http://schemas.openxmlformats.org/drawingml/2006/main">
+              <a:graphicData uri="http://schemas.openxmlformats.org/drawingml/2006/picture">
+                <pic:pic xmlns:pic="http://schemas.openxmlformats.org/drawingml/2006/picture">
+                  <pic:nvPicPr>
+                    <pic:cNvPr id="1" name=""/>
+                    <pic:cNvPicPr/>
+                  </pic:nvPicPr>
+                  <pic:blipFill>
+                    <a:blip r:embed="rId51"/>
+                    <a:stretch>
+                      <a:fillRect/>
+                    </a:stretch>
+                  </pic:blipFill>
+                  <pic:spPr>
+                    <a:xfrm>
+                      <a:off x="0" y="0"/>
+                      <a:ext cx="4515480" cy="219106"/>
+                    </a:xfrm>
+                    <a:prstGeom prst="rect">
+                      <a:avLst/>
+                    </a:prstGeom>
+                  </pic:spPr>
+                </pic:pic>
+              </a:graphicData>
+            </a:graphic>
+          </wp:inline>
+        </w:drawing>
+      </w:r>
+    </w:p>
+    <w:p>
+      <w:pPr>
+        <w:rPr>
+          <w:color w:val="000000" w:themeColor="text1"/>
+        </w:rPr>
+      </w:pPr>
+      <w:r>
+        <w:rPr>
+          <w:color w:val="000000" w:themeColor="text1"/>
+        </w:rPr>
+        <w:t>* Esto debería remover el atributo “type”</w:t>
+      </w:r>
+    </w:p>
+    <w:p>
+      <w:pPr>
+        <w:rPr>
+          <w:color w:val="000000" w:themeColor="text1"/>
+        </w:rPr>
+      </w:pPr>
+      <w:r>
+        <w:rPr>
+          <w:noProof/>
+          <w:color w:val="000000" w:themeColor="text1"/>
+        </w:rPr>
+        <w:drawing>
+          <wp:inline distT="0" distB="0" distL="0" distR="0" wp14:anchorId="6F1B1B4B" wp14:editId="50C0C5D2">
+            <wp:extent cx="3168894" cy="238125"/>
+            <wp:effectExtent l="0" t="0" r="0" b="0"/>
+            <wp:docPr id="47" name="Imagen 47"/>
+            <wp:cNvGraphicFramePr>
+              <a:graphicFrameLocks xmlns:a="http://schemas.openxmlformats.org/drawingml/2006/main" noChangeAspect="1"/>
+            </wp:cNvGraphicFramePr>
+            <a:graphic xmlns:a="http://schemas.openxmlformats.org/drawingml/2006/main">
+              <a:graphicData uri="http://schemas.openxmlformats.org/drawingml/2006/picture">
+                <pic:pic xmlns:pic="http://schemas.openxmlformats.org/drawingml/2006/picture">
+                  <pic:nvPicPr>
+                    <pic:cNvPr id="1" name=""/>
+                    <pic:cNvPicPr/>
+                  </pic:nvPicPr>
+                  <pic:blipFill>
+                    <a:blip r:embed="rId52"/>
+                    <a:stretch>
+                      <a:fillRect/>
+                    </a:stretch>
+                  </pic:blipFill>
+                  <pic:spPr>
+                    <a:xfrm>
+                      <a:off x="0" y="0"/>
+                      <a:ext cx="3172435" cy="238391"/>
+                    </a:xfrm>
+                    <a:prstGeom prst="rect">
+                      <a:avLst/>
+                    </a:prstGeom>
+                  </pic:spPr>
+                </pic:pic>
+              </a:graphicData>
+            </a:graphic>
+          </wp:inline>
+        </w:drawing>
+      </w:r>
+      <w:r>
+        <w:rPr>
+          <w:color w:val="000000" w:themeColor="text1"/>
+        </w:rPr>
+        <w:t xml:space="preserve"> </w:t>
+      </w:r>
+      <w:r>
+        <w:rPr>
+          <w:color w:val="000000" w:themeColor="text1"/>
+          <w:highlight w:val="green"/>
+        </w:rPr>
+        <w:t>// no tiene el atributo “type”</w:t>
+      </w:r>
+    </w:p>
+    <w:p>
+      <w:pPr>
+        <w:rPr>
+          <w:color w:val="000000" w:themeColor="text1"/>
+        </w:rPr>
+      </w:pPr>
+    </w:p>
+    <w:p>
+      <w:pPr>
+        <w:rPr>
+          <w:color w:val="000000" w:themeColor="text1"/>
+        </w:rPr>
+      </w:pPr>
+      <w:r>
+        <w:rPr>
+          <w:color w:val="000000" w:themeColor="text1"/>
+          <w:highlight w:val="yellow"/>
+        </w:rPr>
+        <w:t>ATRIBUTOS GLOBALES</w:t>
+      </w:r>
+    </w:p>
+    <w:p>
+      <w:pPr>
+        <w:rPr>
+          <w:color w:val="000000" w:themeColor="text1"/>
+        </w:rPr>
+      </w:pPr>
+      <w:r>
+        <w:rPr>
+          <w:noProof/>
+          <w:color w:val="000000" w:themeColor="text1"/>
+        </w:rPr>
+        <w:drawing>
+          <wp:inline distT="0" distB="0" distL="0" distR="0" wp14:anchorId="2B4DAA30" wp14:editId="07AA4985">
+            <wp:extent cx="5400040" cy="1823720"/>
+            <wp:effectExtent l="76200" t="76200" r="124460" b="138430"/>
+            <wp:docPr id="44" name="Imagen 44"/>
+            <wp:cNvGraphicFramePr>
+              <a:graphicFrameLocks xmlns:a="http://schemas.openxmlformats.org/drawingml/2006/main" noChangeAspect="1"/>
+            </wp:cNvGraphicFramePr>
+            <a:graphic xmlns:a="http://schemas.openxmlformats.org/drawingml/2006/main">
+              <a:graphicData uri="http://schemas.openxmlformats.org/drawingml/2006/picture">
+                <pic:pic xmlns:pic="http://schemas.openxmlformats.org/drawingml/2006/picture">
+                  <pic:nvPicPr>
+                    <pic:cNvPr id="1" name=""/>
+                    <pic:cNvPicPr/>
+                  </pic:nvPicPr>
+                  <pic:blipFill>
+                    <a:blip r:embed="rId53"/>
+                    <a:stretch>
+                      <a:fillRect/>
+                    </a:stretch>
+                  </pic:blipFill>
+                  <pic:spPr>
+                    <a:xfrm>
+                      <a:off x="0" y="0"/>
+                      <a:ext cx="5400040" cy="1823720"/>
+                    </a:xfrm>
+                    <a:prstGeom prst="rect">
+                      <a:avLst/>
+                    </a:prstGeom>
+                    <a:ln w="38100" cap="sq">
+                      <a:solidFill>
+                        <a:srgbClr val="000000"/>
+                      </a:solidFill>
+                      <a:prstDash val="solid"/>
+                      <a:miter lim="800000"/>
+                    </a:ln>
+                    <a:effectLst>
+                      <a:outerShdw blurRad="50800" dist="38100" dir="2700000" algn="tl" rotWithShape="0">
+                        <a:srgbClr val="000000">
+                          <a:alpha val="43000"/>
+                        </a:srgbClr>
+                      </a:outerShdw>
+                    </a:effectLst>
+                  </pic:spPr>
+                </pic:pic>
+              </a:graphicData>
+            </a:graphic>
+          </wp:inline>
+        </w:drawing>
+      </w:r>
+    </w:p>
+    <w:p>
+      <w:pPr>
+        <w:rPr>
+          <w:color w:val="000000" w:themeColor="text1"/>
+        </w:rPr>
+      </w:pPr>
+      <w:r>
+        <w:rPr>
+          <w:color w:val="000000" w:themeColor="text1"/>
+        </w:rPr>
+        <w:t xml:space="preserve">Todos estos métodos se usan dentro del </w:t>
+      </w:r>
+      <w:r>
+        <w:rPr>
+          <w:color w:val="000000" w:themeColor="text1"/>
+          <w:highlight w:val="yellow"/>
+        </w:rPr>
+        <w:t>setAttribute()</w:t>
+      </w:r>
+    </w:p>
+    <w:p>
+      <w:pPr>
+        <w:rPr>
+          <w:color w:val="000000" w:themeColor="text1"/>
+        </w:rPr>
+      </w:pPr>
+      <w:r>
+        <w:rPr>
+          <w:color w:val="000000" w:themeColor="text1"/>
+        </w:rPr>
+        <w:t xml:space="preserve">* </w:t>
+      </w:r>
+      <w:r>
+        <w:rPr>
+          <w:color w:val="000000" w:themeColor="text1"/>
+          <w:highlight w:val="yellow"/>
+        </w:rPr>
+        <w:t>.setAttribute(“contentEditable”, ”true”)</w:t>
+      </w:r>
+      <w:r>
+        <w:rPr>
+          <w:color w:val="000000" w:themeColor="text1"/>
+        </w:rPr>
+        <w:t xml:space="preserve"> - sus valores son </w:t>
+      </w:r>
+      <w:r>
+        <w:rPr>
+          <w:color w:val="0070C0"/>
+        </w:rPr>
+        <w:t xml:space="preserve">TRUE </w:t>
+      </w:r>
+      <w:r>
+        <w:rPr>
+          <w:color w:val="000000" w:themeColor="text1"/>
+        </w:rPr>
+        <w:t xml:space="preserve">o </w:t>
+      </w:r>
+      <w:r>
+        <w:rPr>
+          <w:color w:val="0070C0"/>
+        </w:rPr>
+        <w:t>FALSE</w:t>
+      </w:r>
+    </w:p>
+    <w:p>
+      <w:pPr>
+        <w:rPr>
+          <w:color w:val="000000" w:themeColor="text1"/>
+        </w:rPr>
+      </w:pPr>
+      <w:r>
+        <w:rPr>
+          <w:color w:val="000000" w:themeColor="text1"/>
+        </w:rPr>
+        <w:lastRenderedPageBreak/>
+        <w:t xml:space="preserve">* Sin </w:t>
+      </w:r>
+      <w:r>
+        <w:rPr>
+          <w:color w:val="000000" w:themeColor="text1"/>
+          <w:highlight w:val="yellow"/>
+        </w:rPr>
+        <w:t>contentEditable</w:t>
+      </w:r>
+    </w:p>
+    <w:p>
+      <w:pPr>
+        <w:rPr>
+          <w:color w:val="000000" w:themeColor="text1"/>
+        </w:rPr>
+      </w:pPr>
+      <w:r>
+        <w:rPr>
+          <w:noProof/>
+          <w:color w:val="000000" w:themeColor="text1"/>
+        </w:rPr>
+        <w:drawing>
+          <wp:inline distT="0" distB="0" distL="0" distR="0" wp14:anchorId="7A256721" wp14:editId="07F2595F">
+            <wp:extent cx="2429214" cy="400106"/>
+            <wp:effectExtent l="0" t="0" r="0" b="0"/>
+            <wp:docPr id="49" name="Imagen 49"/>
+            <wp:cNvGraphicFramePr>
+              <a:graphicFrameLocks xmlns:a="http://schemas.openxmlformats.org/drawingml/2006/main" noChangeAspect="1"/>
+            </wp:cNvGraphicFramePr>
+            <a:graphic xmlns:a="http://schemas.openxmlformats.org/drawingml/2006/main">
+              <a:graphicData uri="http://schemas.openxmlformats.org/drawingml/2006/picture">
+                <pic:pic xmlns:pic="http://schemas.openxmlformats.org/drawingml/2006/picture">
+                  <pic:nvPicPr>
+                    <pic:cNvPr id="1" name=""/>
+                    <pic:cNvPicPr/>
+                  </pic:nvPicPr>
+                  <pic:blipFill>
+                    <a:blip r:embed="rId54"/>
+                    <a:stretch>
+                      <a:fillRect/>
+                    </a:stretch>
+                  </pic:blipFill>
+                  <pic:spPr>
+                    <a:xfrm>
+                      <a:off x="0" y="0"/>
+                      <a:ext cx="2429214" cy="400106"/>
+                    </a:xfrm>
+                    <a:prstGeom prst="rect">
+                      <a:avLst/>
+                    </a:prstGeom>
+                  </pic:spPr>
+                </pic:pic>
+              </a:graphicData>
+            </a:graphic>
+          </wp:inline>
+        </w:drawing>
+      </w:r>
+    </w:p>
+    <w:p>
+      <w:pPr>
+        <w:rPr>
+          <w:color w:val="000000" w:themeColor="text1"/>
+        </w:rPr>
+      </w:pPr>
+      <w:r>
+        <w:rPr>
+          <w:color w:val="000000" w:themeColor="text1"/>
+        </w:rPr>
+        <w:t xml:space="preserve">* Con </w:t>
+      </w:r>
+      <w:r>
+        <w:rPr>
+          <w:color w:val="000000" w:themeColor="text1"/>
+          <w:highlight w:val="yellow"/>
+        </w:rPr>
+        <w:t>contentEditable</w:t>
+      </w:r>
+    </w:p>
+    <w:p>
+      <w:pPr>
+        <w:rPr>
+          <w:color w:val="000000" w:themeColor="text1"/>
+        </w:rPr>
+      </w:pPr>
+      <w:r>
+        <w:rPr>
+          <w:noProof/>
+          <w:color w:val="000000" w:themeColor="text1"/>
+        </w:rPr>
+        <w:drawing>
+          <wp:inline distT="0" distB="0" distL="0" distR="0" wp14:anchorId="1278EFD2" wp14:editId="19833B7A">
+            <wp:extent cx="5400040" cy="570230"/>
+            <wp:effectExtent l="0" t="0" r="0" b="1270"/>
+            <wp:docPr id="48" name="Imagen 48"/>
+            <wp:cNvGraphicFramePr>
+              <a:graphicFrameLocks xmlns:a="http://schemas.openxmlformats.org/drawingml/2006/main" noChangeAspect="1"/>
+            </wp:cNvGraphicFramePr>
+            <a:graphic xmlns:a="http://schemas.openxmlformats.org/drawingml/2006/main">
+              <a:graphicData uri="http://schemas.openxmlformats.org/drawingml/2006/picture">
+                <pic:pic xmlns:pic="http://schemas.openxmlformats.org/drawingml/2006/picture">
+                  <pic:nvPicPr>
+                    <pic:cNvPr id="1" name=""/>
+                    <pic:cNvPicPr/>
+                  </pic:nvPicPr>
+                  <pic:blipFill>
+                    <a:blip r:embed="rId55"/>
+                    <a:stretch>
+                      <a:fillRect/>
+                    </a:stretch>
+                  </pic:blipFill>
+                  <pic:spPr>
+                    <a:xfrm>
+                      <a:off x="0" y="0"/>
+                      <a:ext cx="5400040" cy="570230"/>
+                    </a:xfrm>
+                    <a:prstGeom prst="rect">
+                      <a:avLst/>
+                    </a:prstGeom>
+                  </pic:spPr>
+                </pic:pic>
+              </a:graphicData>
+            </a:graphic>
+          </wp:inline>
+        </w:drawing>
+      </w:r>
+    </w:p>
+    <w:p>
+      <w:pPr>
+        <w:rPr>
+          <w:color w:val="000000" w:themeColor="text1"/>
+        </w:rPr>
+      </w:pPr>
+    </w:p>
+    <w:p>
+      <w:pPr>
+        <w:rPr>
+          <w:color w:val="000000" w:themeColor="text1"/>
+        </w:rPr>
+      </w:pPr>
+      <w:r>
+        <w:rPr>
+          <w:color w:val="000000" w:themeColor="text1"/>
+          <w:highlight w:val="yellow"/>
+        </w:rPr>
+        <w:t>. s</w:t>
+      </w:r>
+      <w:r>
+        <w:rPr>
+          <w:color w:val="000000" w:themeColor="text1"/>
+          <w:highlight w:val="yellow"/>
+        </w:rPr>
+        <w:t>etAttribute</w:t>
+      </w:r>
+      <w:r>
+        <w:rPr>
+          <w:color w:val="000000" w:themeColor="text1"/>
+        </w:rPr>
+        <w:t xml:space="preserve">(“tabIndex”,”X número”) </w:t>
+      </w:r>
+      <w:r>
+        <w:rPr>
+          <w:color w:val="000000" w:themeColor="text1"/>
+          <w:highlight w:val="green"/>
+        </w:rPr>
+        <w:t>// para verlo más fácil ponerlo directo en HTML</w:t>
+      </w:r>
+    </w:p>
+    <w:p>
+      <w:pPr>
+        <w:rPr>
+          <w:color w:val="000000" w:themeColor="text1"/>
+        </w:rPr>
+      </w:pPr>
+      <w:r>
+        <w:rPr>
+          <w:noProof/>
+          <w:color w:val="000000" w:themeColor="text1"/>
+        </w:rPr>
+        <w:drawing>
+          <wp:inline distT="0" distB="0" distL="0" distR="0" wp14:anchorId="15B7C941" wp14:editId="46B0762A">
+            <wp:extent cx="3886742" cy="504895"/>
+            <wp:effectExtent l="0" t="0" r="0" b="9525"/>
+            <wp:docPr id="50" name="Imagen 50"/>
+            <wp:cNvGraphicFramePr>
+              <a:graphicFrameLocks xmlns:a="http://schemas.openxmlformats.org/drawingml/2006/main" noChangeAspect="1"/>
+            </wp:cNvGraphicFramePr>
+            <a:graphic xmlns:a="http://schemas.openxmlformats.org/drawingml/2006/main">
+              <a:graphicData uri="http://schemas.openxmlformats.org/drawingml/2006/picture">
+                <pic:pic xmlns:pic="http://schemas.openxmlformats.org/drawingml/2006/picture">
+                  <pic:nvPicPr>
+                    <pic:cNvPr id="1" name=""/>
+                    <pic:cNvPicPr/>
+                  </pic:nvPicPr>
+                  <pic:blipFill>
+                    <a:blip r:embed="rId56"/>
+                    <a:stretch>
+                      <a:fillRect/>
+                    </a:stretch>
+                  </pic:blipFill>
+                  <pic:spPr>
+                    <a:xfrm>
+                      <a:off x="0" y="0"/>
+                      <a:ext cx="3886742" cy="504895"/>
+                    </a:xfrm>
+                    <a:prstGeom prst="rect">
+                      <a:avLst/>
+                    </a:prstGeom>
+                  </pic:spPr>
+                </pic:pic>
+              </a:graphicData>
+            </a:graphic>
+          </wp:inline>
+        </w:drawing>
+      </w:r>
+    </w:p>
+    <w:p>
+      <w:pPr>
+        <w:rPr>
+          <w:color w:val="000000" w:themeColor="text1"/>
+        </w:rPr>
+      </w:pPr>
+      <w:r>
+        <w:rPr>
+          <w:color w:val="000000" w:themeColor="text1"/>
+        </w:rPr>
+        <w:t>* Al apretar la tecla TAB, el “focus” se va a ir moviendo dependiendo del orden que yo haya elegido</w:t>
+      </w:r>
+    </w:p>
+    <w:p>
+      <w:pPr>
+        <w:rPr>
+          <w:color w:val="000000" w:themeColor="text1"/>
+        </w:rPr>
+      </w:pPr>
+      <w:r>
+        <w:rPr>
+          <w:color w:val="000000" w:themeColor="text1"/>
+        </w:rPr>
+        <w:t>* Arranca por el tabIndex=”1”, sigue por el 2 y termina en el 3</w:t>
+      </w:r>
+    </w:p>
+    <w:p>
+      <w:pPr>
+        <w:rPr>
+          <w:color w:val="000000" w:themeColor="text1"/>
+        </w:rPr>
+      </w:pPr>
+      <w:r>
+        <w:rPr>
+          <w:noProof/>
+          <w:color w:val="000000" w:themeColor="text1"/>
+        </w:rPr>
+        <w:drawing>
+          <wp:inline distT="0" distB="0" distL="0" distR="0" wp14:anchorId="19D492F9" wp14:editId="020ABD55">
+            <wp:extent cx="3369469" cy="190500"/>
+            <wp:effectExtent l="76200" t="76200" r="135890" b="133350"/>
+            <wp:docPr id="51" name="Imagen 51"/>
+            <wp:cNvGraphicFramePr>
+              <a:graphicFrameLocks xmlns:a="http://schemas.openxmlformats.org/drawingml/2006/main" noChangeAspect="1"/>
+            </wp:cNvGraphicFramePr>
+            <a:graphic xmlns:a="http://schemas.openxmlformats.org/drawingml/2006/main">
+              <a:graphicData uri="http://schemas.openxmlformats.org/drawingml/2006/picture">
+                <pic:pic xmlns:pic="http://schemas.openxmlformats.org/drawingml/2006/picture">
+                  <pic:nvPicPr>
+                    <pic:cNvPr id="1" name=""/>
+                    <pic:cNvPicPr/>
+                  </pic:nvPicPr>
+                  <pic:blipFill>
+                    <a:blip r:embed="rId57"/>
+                    <a:stretch>
+                      <a:fillRect/>
+                    </a:stretch>
+                  </pic:blipFill>
+                  <pic:spPr>
+                    <a:xfrm>
+                      <a:off x="0" y="0"/>
+                      <a:ext cx="3373320" cy="190718"/>
+                    </a:xfrm>
+                    <a:prstGeom prst="rect">
+                      <a:avLst/>
+                    </a:prstGeom>
+                    <a:ln w="38100" cap="sq">
+                      <a:solidFill>
+                        <a:srgbClr val="000000"/>
+                      </a:solidFill>
+                      <a:prstDash val="solid"/>
+                      <a:miter lim="800000"/>
+                    </a:ln>
+                    <a:effectLst>
+                      <a:outerShdw blurRad="50800" dist="38100" dir="2700000" algn="tl" rotWithShape="0">
+                        <a:srgbClr val="000000">
+                          <a:alpha val="43000"/>
+                        </a:srgbClr>
+                      </a:outerShdw>
+                    </a:effectLst>
+                  </pic:spPr>
+                </pic:pic>
+              </a:graphicData>
+            </a:graphic>
+          </wp:inline>
+        </w:drawing>
+      </w:r>
+    </w:p>
+    <w:p>
+      <w:pPr>
+        <w:rPr>
+          <w:color w:val="000000" w:themeColor="text1"/>
+        </w:rPr>
+      </w:pPr>
+    </w:p>
+    <w:p>
+      <w:pPr>
+        <w:rPr>
+          <w:color w:val="000000" w:themeColor="text1"/>
+        </w:rPr>
+      </w:pPr>
+      <w:r>
+        <w:rPr>
+          <w:color w:val="000000" w:themeColor="text1"/>
+          <w:highlight w:val="yellow"/>
+        </w:rPr>
+        <w:t xml:space="preserve">. </w:t>
+      </w:r>
+      <w:r>
+        <w:rPr>
+          <w:color w:val="000000" w:themeColor="text1"/>
+          <w:highlight w:val="yellow"/>
+        </w:rPr>
+        <w:t>setAttribute</w:t>
+      </w:r>
+      <w:r>
+        <w:rPr>
+          <w:color w:val="000000" w:themeColor="text1"/>
+        </w:rPr>
+        <w:t>(“title”,”jajaja xd”)</w:t>
+      </w:r>
+    </w:p>
+    <w:p>
+      <w:pPr>
+        <w:rPr>
+          <w:color w:val="000000" w:themeColor="text1"/>
+        </w:rPr>
+      </w:pPr>
+      <w:r>
+        <w:rPr>
+          <w:color w:val="000000" w:themeColor="text1"/>
+        </w:rPr>
+        <w:t>El atributo title lo que hace es que cuando se coloca el mouse sobre un elemento, a este le sale un cartel que contiene un texto</w:t>
+      </w:r>
+    </w:p>
+    <w:p>
+      <w:pPr>
+        <w:rPr>
+          <w:color w:val="000000" w:themeColor="text1"/>
+        </w:rPr>
+      </w:pPr>
+      <w:r>
+        <w:rPr>
+          <w:color w:val="000000" w:themeColor="text1"/>
+        </w:rPr>
+        <w:t xml:space="preserve">* Atributo </w:t>
+      </w:r>
+      <w:r>
+        <w:rPr>
+          <w:color w:val="000000" w:themeColor="text1"/>
+          <w:highlight w:val="yellow"/>
+        </w:rPr>
+        <w:t>title</w:t>
+      </w:r>
+      <w:r>
+        <w:rPr>
+          <w:color w:val="000000" w:themeColor="text1"/>
+        </w:rPr>
+        <w:t xml:space="preserve"> </w:t>
+      </w:r>
+      <w:r>
+        <w:rPr>
+          <w:color w:val="000000" w:themeColor="text1"/>
+        </w:rPr>
+        <w:t>normal</w:t>
+      </w:r>
+    </w:p>
+    <w:p>
+      <w:pPr>
+        <w:rPr>
+          <w:color w:val="000000" w:themeColor="text1"/>
+        </w:rPr>
+      </w:pPr>
+      <w:r>
+        <w:rPr>
+          <w:noProof/>
+          <w:color w:val="000000" w:themeColor="text1"/>
+        </w:rPr>
+        <w:drawing>
+          <wp:inline distT="0" distB="0" distL="0" distR="0" wp14:anchorId="2D09FE40" wp14:editId="23B8AC25">
+            <wp:extent cx="3609975" cy="680501"/>
+            <wp:effectExtent l="76200" t="76200" r="123825" b="139065"/>
+            <wp:docPr id="54" name="Imagen 54"/>
+            <wp:cNvGraphicFramePr>
+              <a:graphicFrameLocks xmlns:a="http://schemas.openxmlformats.org/drawingml/2006/main" noChangeAspect="1"/>
+            </wp:cNvGraphicFramePr>
+            <a:graphic xmlns:a="http://schemas.openxmlformats.org/drawingml/2006/main">
+              <a:graphicData uri="http://schemas.openxmlformats.org/drawingml/2006/picture">
+                <pic:pic xmlns:pic="http://schemas.openxmlformats.org/drawingml/2006/picture">
+                  <pic:nvPicPr>
+                    <pic:cNvPr id="0" name="Picture 1"/>
+                    <pic:cNvPicPr>
+                      <a:picLocks noChangeAspect="1" noChangeArrowheads="1"/>
+                    </pic:cNvPicPr>
+                  </pic:nvPicPr>
+                  <pic:blipFill>
+                    <a:blip r:embed="rId58">
+                      <a:extLst>
+                        <a:ext uri="{28A0092B-C50C-407E-A947-70E740481C1C}">
+                          <a14:useLocalDpi xmlns:a14="http://schemas.microsoft.com/office/drawing/2010/main" val="0"/>
+                        </a:ext>
+                      </a:extLst>
+                    </a:blip>
+                    <a:srcRect/>
+                    <a:stretch>
+                      <a:fillRect/>
+                    </a:stretch>
+                  </pic:blipFill>
+                  <pic:spPr bwMode="auto">
+                    <a:xfrm>
+                      <a:off x="0" y="0"/>
+                      <a:ext cx="3619264" cy="682252"/>
+                    </a:xfrm>
+                    <a:prstGeom prst="rect">
+                      <a:avLst/>
+                    </a:prstGeom>
+                    <a:ln w="38100" cap="sq">
+                      <a:solidFill>
+                        <a:srgbClr val="000000"/>
+                      </a:solidFill>
+                      <a:prstDash val="solid"/>
+                      <a:miter lim="800000"/>
+                    </a:ln>
+                    <a:effectLst>
+                      <a:outerShdw blurRad="50800" dist="38100" dir="2700000" algn="tl" rotWithShape="0">
+                        <a:srgbClr val="000000">
+                          <a:alpha val="43000"/>
+                        </a:srgbClr>
+                      </a:outerShdw>
+                    </a:effectLst>
+                  </pic:spPr>
+                </pic:pic>
+              </a:graphicData>
+            </a:graphic>
+          </wp:inline>
+        </w:drawing>
+      </w:r>
+    </w:p>
+    <w:p>
+      <w:pPr>
+        <w:rPr>
+          <w:color w:val="000000" w:themeColor="text1"/>
+        </w:rPr>
+      </w:pPr>
+      <w:r>
+        <w:rPr>
+          <w:color w:val="000000" w:themeColor="text1"/>
+        </w:rPr>
+        <w:t xml:space="preserve">* Atributo title modificado con </w:t>
+      </w:r>
+      <w:r>
+        <w:rPr>
+          <w:color w:val="000000" w:themeColor="text1"/>
+          <w:highlight w:val="yellow"/>
+        </w:rPr>
+        <w:t>setAttribute()</w:t>
+      </w:r>
+    </w:p>
+    <w:p>
+      <w:pPr>
+        <w:rPr>
+          <w:color w:val="000000" w:themeColor="text1"/>
+        </w:rPr>
+      </w:pPr>
+      <w:r>
+        <w:rPr>
+          <w:noProof/>
+          <w:color w:val="000000" w:themeColor="text1"/>
+        </w:rPr>
+        <w:drawing>
+          <wp:inline distT="0" distB="0" distL="0" distR="0" wp14:anchorId="74027683" wp14:editId="756D0637">
+            <wp:extent cx="3619500" cy="781676"/>
+            <wp:effectExtent l="76200" t="76200" r="133350" b="133350"/>
+            <wp:docPr id="55" name="Imagen 55"/>
+            <wp:cNvGraphicFramePr>
+              <a:graphicFrameLocks xmlns:a="http://schemas.openxmlformats.org/drawingml/2006/main" noChangeAspect="1"/>
+            </wp:cNvGraphicFramePr>
+            <a:graphic xmlns:a="http://schemas.openxmlformats.org/drawingml/2006/main">
+              <a:graphicData uri="http://schemas.openxmlformats.org/drawingml/2006/picture">
+                <pic:pic xmlns:pic="http://schemas.openxmlformats.org/drawingml/2006/picture">
+                  <pic:nvPicPr>
+                    <pic:cNvPr id="0" name="Picture 2"/>
+                    <pic:cNvPicPr>
+                      <a:picLocks noChangeAspect="1" noChangeArrowheads="1"/>
+                    </pic:cNvPicPr>
+                  </pic:nvPicPr>
+                  <pic:blipFill>
+                    <a:blip r:embed="rId59">
+                      <a:extLst>
+                        <a:ext uri="{28A0092B-C50C-407E-A947-70E740481C1C}">
+                          <a14:useLocalDpi xmlns:a14="http://schemas.microsoft.com/office/drawing/2010/main" val="0"/>
+                        </a:ext>
+                      </a:extLst>
+                    </a:blip>
+                    <a:srcRect/>
+                    <a:stretch>
+                      <a:fillRect/>
+                    </a:stretch>
+                  </pic:blipFill>
+                  <pic:spPr bwMode="auto">
+                    <a:xfrm>
+                      <a:off x="0" y="0"/>
+                      <a:ext cx="3640868" cy="786291"/>
+                    </a:xfrm>
+                    <a:prstGeom prst="rect">
+                      <a:avLst/>
+                    </a:prstGeom>
+                    <a:ln w="38100" cap="sq">
+                      <a:solidFill>
+                        <a:srgbClr val="000000"/>
+                      </a:solidFill>
+                      <a:prstDash val="solid"/>
+                      <a:miter lim="800000"/>
+                    </a:ln>
+                    <a:effectLst>
+                      <a:outerShdw blurRad="50800" dist="38100" dir="2700000" algn="tl" rotWithShape="0">
+                        <a:srgbClr val="000000">
+                          <a:alpha val="43000"/>
+                        </a:srgbClr>
+                      </a:outerShdw>
+                    </a:effectLst>
+                  </pic:spPr>
+                </pic:pic>
+              </a:graphicData>
+            </a:graphic>
+          </wp:inline>
+        </w:drawing>
+      </w:r>
+    </w:p>
+    <w:p>
+      <w:pPr>
+        <w:rPr>
+          <w:color w:val="000000" w:themeColor="text1"/>
+        </w:rPr>
+      </w:pPr>
+    </w:p>
+    <w:p>
+      <w:pPr>
+        <w:rPr>
+          <w:color w:val="000000" w:themeColor="text1"/>
+        </w:rPr>
+      </w:pPr>
+      <w:r>
+        <w:rPr>
+          <w:noProof/>
+          <w:color w:val="000000" w:themeColor="text1"/>
+        </w:rPr>
+        <w:lastRenderedPageBreak/>
+        <w:drawing>
+          <wp:inline distT="0" distB="0" distL="0" distR="0" wp14:anchorId="6525BCF2" wp14:editId="33C5095C">
+            <wp:extent cx="2238375" cy="1955503"/>
+            <wp:effectExtent l="76200" t="76200" r="123825" b="140335"/>
+            <wp:docPr id="52" name="Imagen 52"/>
+            <wp:cNvGraphicFramePr>
+              <a:graphicFrameLocks xmlns:a="http://schemas.openxmlformats.org/drawingml/2006/main" noChangeAspect="1"/>
+            </wp:cNvGraphicFramePr>
+            <a:graphic xmlns:a="http://schemas.openxmlformats.org/drawingml/2006/main">
+              <a:graphicData uri="http://schemas.openxmlformats.org/drawingml/2006/picture">
+                <pic:pic xmlns:pic="http://schemas.openxmlformats.org/drawingml/2006/picture">
+                  <pic:nvPicPr>
+                    <pic:cNvPr id="1" name=""/>
+                    <pic:cNvPicPr/>
+                  </pic:nvPicPr>
+                  <pic:blipFill>
+                    <a:blip r:embed="rId60"/>
+                    <a:stretch>
+                      <a:fillRect/>
+                    </a:stretch>
+                  </pic:blipFill>
+                  <pic:spPr>
+                    <a:xfrm>
+                      <a:off x="0" y="0"/>
+                      <a:ext cx="2241529" cy="1958258"/>
+                    </a:xfrm>
+                    <a:prstGeom prst="rect">
+                      <a:avLst/>
+                    </a:prstGeom>
+                    <a:ln w="38100" cap="sq">
+                      <a:solidFill>
+                        <a:srgbClr val="000000"/>
+                      </a:solidFill>
+                      <a:prstDash val="solid"/>
+                      <a:miter lim="800000"/>
+                    </a:ln>
+                    <a:effectLst>
+                      <a:outerShdw blurRad="50800" dist="38100" dir="2700000" algn="tl" rotWithShape="0">
+                        <a:srgbClr val="000000">
+                          <a:alpha val="43000"/>
+                        </a:srgbClr>
+                      </a:outerShdw>
+                    </a:effectLst>
+                  </pic:spPr>
+                </pic:pic>
+              </a:graphicData>
+            </a:graphic>
+          </wp:inline>
+        </w:drawing>
+      </w:r>
+    </w:p>
+    <w:p>
+      <w:pPr>
+        <w:rPr>
+          <w:color w:val="000000" w:themeColor="text1"/>
+        </w:rPr>
+      </w:pPr>
+      <w:r>
+        <w:rPr>
+          <w:color w:val="000000" w:themeColor="text1"/>
+        </w:rPr>
+        <w:t>Ejemplo: Element.placeholder = “jkosdf”</w:t>
+      </w:r>
+    </w:p>
+    <w:p>
+      <w:pPr>
+        <w:rPr>
+          <w:color w:val="000000" w:themeColor="text1"/>
+        </w:rPr>
+      </w:pPr>
+    </w:p>
+    <w:p>
+      <w:pPr>
+        <w:rPr>
+          <w:color w:val="000000" w:themeColor="text1"/>
+        </w:rPr>
+      </w:pPr>
+      <w:r>
+        <w:rPr>
+          <w:noProof/>
+          <w:color w:val="000000" w:themeColor="text1"/>
+        </w:rPr>
+        <w:drawing>
+          <wp:inline distT="0" distB="0" distL="0" distR="0" wp14:anchorId="2FF5C5A5" wp14:editId="2F0144EC">
+            <wp:extent cx="5400040" cy="1344930"/>
+            <wp:effectExtent l="76200" t="76200" r="124460" b="140970"/>
+            <wp:docPr id="53" name="Imagen 53"/>
+            <wp:cNvGraphicFramePr>
+              <a:graphicFrameLocks xmlns:a="http://schemas.openxmlformats.org/drawingml/2006/main" noChangeAspect="1"/>
+            </wp:cNvGraphicFramePr>
+            <a:graphic xmlns:a="http://schemas.openxmlformats.org/drawingml/2006/main">
+              <a:graphicData uri="http://schemas.openxmlformats.org/drawingml/2006/picture">
+                <pic:pic xmlns:pic="http://schemas.openxmlformats.org/drawingml/2006/picture">
+                  <pic:nvPicPr>
+                    <pic:cNvPr id="1" name=""/>
+                    <pic:cNvPicPr/>
+                  </pic:nvPicPr>
+                  <pic:blipFill>
+                    <a:blip r:embed="rId61"/>
+                    <a:stretch>
+                      <a:fillRect/>
+                    </a:stretch>
+                  </pic:blipFill>
+                  <pic:spPr>
+                    <a:xfrm>
+                      <a:off x="0" y="0"/>
+                      <a:ext cx="5400040" cy="1344930"/>
+                    </a:xfrm>
+                    <a:prstGeom prst="rect">
+                      <a:avLst/>
+                    </a:prstGeom>
+                    <a:ln w="38100" cap="sq">
+                      <a:solidFill>
+                        <a:srgbClr val="000000"/>
+                      </a:solidFill>
+                      <a:prstDash val="solid"/>
+                      <a:miter lim="800000"/>
+                    </a:ln>
+                    <a:effectLst>
+                      <a:outerShdw blurRad="50800" dist="38100" dir="2700000" algn="tl" rotWithShape="0">
+                        <a:srgbClr val="000000">
+                          <a:alpha val="43000"/>
+                        </a:srgbClr>
+                      </a:outerShdw>
+                    </a:effectLst>
+                  </pic:spPr>
+                </pic:pic>
+              </a:graphicData>
+            </a:graphic>
+          </wp:inline>
+        </w:drawing>
+      </w:r>
+    </w:p>
+    <w:p>
+      <w:pPr>
+        <w:rPr>
+          <w:color w:val="000000" w:themeColor="text1"/>
+          <w:lang w:val="en-US"/>
+        </w:rPr>
+      </w:pPr>
+      <w:r>
+        <w:rPr>
+          <w:color w:val="000000" w:themeColor="text1"/>
+          <w:lang w:val="en-US"/>
+        </w:rPr>
+        <w:t>&lt;p class=”Hola” title=”Saludo”&gt; &lt;/p&gt;</w:t>
+      </w:r>
+    </w:p>
+    <w:p>
+      <w:pPr>
+        <w:rPr>
+          <w:color w:val="000000" w:themeColor="text1"/>
+        </w:rPr>
+      </w:pPr>
+      <w:r>
+        <w:rPr>
+          <w:color w:val="000000" w:themeColor="text1"/>
+        </w:rPr>
+        <w:t>Element.classlist.add(“Buenos Días”)</w:t>
+      </w:r>
+    </w:p>
+    <w:p>
+      <w:pPr>
+        <w:rPr>
+          <w:color w:val="000000" w:themeColor="text1"/>
+        </w:rPr>
+      </w:pPr>
+    </w:p>
+    <w:p>
+      <w:pPr>
+        <w:rPr>
+          <w:color w:val="000000" w:themeColor="text1"/>
+        </w:rPr>
+      </w:pPr>
+      <w:r>
+        <w:rPr>
+          <w:noProof/>
+          <w:color w:val="000000" w:themeColor="text1"/>
+        </w:rPr>
+        <w:drawing>
+          <wp:inline distT="0" distB="0" distL="0" distR="0" wp14:anchorId="395890D8" wp14:editId="73E0502F">
+            <wp:extent cx="5276850" cy="1066800"/>
+            <wp:effectExtent l="0" t="0" r="0" b="0"/>
+            <wp:docPr id="60" name="Imagen 60"/>
+            <wp:cNvGraphicFramePr>
+              <a:graphicFrameLocks xmlns:a="http://schemas.openxmlformats.org/drawingml/2006/main" noChangeAspect="1"/>
+            </wp:cNvGraphicFramePr>
+            <a:graphic xmlns:a="http://schemas.openxmlformats.org/drawingml/2006/main">
+              <a:graphicData uri="http://schemas.openxmlformats.org/drawingml/2006/picture">
+                <pic:pic xmlns:pic="http://schemas.openxmlformats.org/drawingml/2006/picture">
+                  <pic:nvPicPr>
+                    <pic:cNvPr id="0" name="Picture 2"/>
+                    <pic:cNvPicPr>
+                      <a:picLocks noChangeAspect="1" noChangeArrowheads="1"/>
+                    </pic:cNvPicPr>
+                  </pic:nvPicPr>
+                  <pic:blipFill>
+                    <a:blip r:embed="rId62">
+                      <a:extLst>
+                        <a:ext uri="{28A0092B-C50C-407E-A947-70E740481C1C}">
+                          <a14:useLocalDpi xmlns:a14="http://schemas.microsoft.com/office/drawing/2010/main" val="0"/>
+                        </a:ext>
+                      </a:extLst>
+                    </a:blip>
+                    <a:srcRect/>
+                    <a:stretch>
+                      <a:fillRect/>
+                    </a:stretch>
+                  </pic:blipFill>
+                  <pic:spPr bwMode="auto">
+                    <a:xfrm>
+                      <a:off x="0" y="0"/>
+                      <a:ext cx="5276850" cy="1066800"/>
+                    </a:xfrm>
+                    <a:prstGeom prst="rect">
+                      <a:avLst/>
+                    </a:prstGeom>
+                    <a:noFill/>
+                    <a:ln>
+                      <a:noFill/>
+                    </a:ln>
+                  </pic:spPr>
+                </pic:pic>
+              </a:graphicData>
+            </a:graphic>
+          </wp:inline>
+        </w:drawing>
+      </w:r>
+    </w:p>
+    <w:p>
+      <w:pPr>
+        <w:rPr>
+          <w:color w:val="000000" w:themeColor="text1"/>
+        </w:rPr>
+      </w:pPr>
+      <w:r>
+        <w:rPr>
+          <w:color w:val="000000" w:themeColor="text1"/>
+        </w:rPr>
+        <w:t>* textContent e innerText hacen casi lo mismo</w:t>
+      </w:r>
+    </w:p>
+    <w:p>
+      <w:pPr>
+        <w:rPr>
+          <w:color w:val="000000" w:themeColor="text1"/>
+        </w:rPr>
+      </w:pPr>
+    </w:p>
+    <w:p>
+      <w:pPr>
+        <w:rPr>
+          <w:color w:val="000000" w:themeColor="text1"/>
+        </w:rPr>
+      </w:pPr>
+      <w:r>
+        <w:rPr>
+          <w:noProof/>
+          <w:color w:val="000000" w:themeColor="text1"/>
+        </w:rPr>
+        <w:drawing>
+          <wp:inline distT="0" distB="0" distL="0" distR="0" wp14:anchorId="401B30C8" wp14:editId="6DDFB409">
+            <wp:extent cx="2209800" cy="880595"/>
+            <wp:effectExtent l="76200" t="76200" r="133350" b="129540"/>
+            <wp:docPr id="61" name="Imagen 61"/>
+            <wp:cNvGraphicFramePr>
+              <a:graphicFrameLocks xmlns:a="http://schemas.openxmlformats.org/drawingml/2006/main" noChangeAspect="1"/>
+            </wp:cNvGraphicFramePr>
+            <a:graphic xmlns:a="http://schemas.openxmlformats.org/drawingml/2006/main">
+              <a:graphicData uri="http://schemas.openxmlformats.org/drawingml/2006/picture">
+                <pic:pic xmlns:pic="http://schemas.openxmlformats.org/drawingml/2006/picture">
+                  <pic:nvPicPr>
+                    <pic:cNvPr id="1" name=""/>
+                    <pic:cNvPicPr/>
+                  </pic:nvPicPr>
+                  <pic:blipFill>
+                    <a:blip r:embed="rId63"/>
+                    <a:stretch>
+                      <a:fillRect/>
+                    </a:stretch>
+                  </pic:blipFill>
+                  <pic:spPr>
+                    <a:xfrm>
+                      <a:off x="0" y="0"/>
+                      <a:ext cx="2243465" cy="894010"/>
+                    </a:xfrm>
+                    <a:prstGeom prst="rect">
+                      <a:avLst/>
+                    </a:prstGeom>
+                    <a:ln w="38100" cap="sq">
+                      <a:solidFill>
+                        <a:srgbClr val="000000"/>
+                      </a:solidFill>
+                      <a:prstDash val="solid"/>
+                      <a:miter lim="800000"/>
+                    </a:ln>
+                    <a:effectLst>
+                      <a:outerShdw blurRad="50800" dist="38100" dir="2700000" algn="tl" rotWithShape="0">
+                        <a:srgbClr val="000000">
+                          <a:alpha val="43000"/>
+                        </a:srgbClr>
+                      </a:outerShdw>
+                    </a:effectLst>
+                  </pic:spPr>
+                </pic:pic>
+              </a:graphicData>
+            </a:graphic>
+          </wp:inline>
+        </w:drawing>
+      </w:r>
+    </w:p>
+    <w:p>
+      <w:pPr>
+        <w:rPr>
+          <w:b/>
+          <w:bCs/>
+          <w:color w:val="000000" w:themeColor="text1"/>
+        </w:rPr>
+      </w:pPr>
+      <w:r>
+        <w:rPr>
+          <w:color w:val="000000" w:themeColor="text1"/>
+        </w:rPr>
+        <w:t xml:space="preserve">* createElement(“DIV”) </w:t>
+      </w:r>
+      <w:r>
+        <w:rPr>
+          <w:color w:val="000000" w:themeColor="text1"/>
+          <w:highlight w:val="green"/>
+        </w:rPr>
+        <w:t xml:space="preserve">// poner el elemento en </w:t>
+      </w:r>
+      <w:r>
+        <w:rPr>
+          <w:b/>
+          <w:bCs/>
+          <w:color w:val="000000" w:themeColor="text1"/>
+          <w:highlight w:val="green"/>
+        </w:rPr>
+        <w:t>MAYUS</w:t>
+      </w:r>
+    </w:p>
+    <w:p>
+      <w:pPr>
+        <w:rPr>
+          <w:color w:val="000000" w:themeColor="text1"/>
+        </w:rPr>
+      </w:pPr>
+      <w:r>
+        <w:rPr>
+          <w:b/>
+          <w:bCs/>
+          <w:color w:val="000000" w:themeColor="text1"/>
+        </w:rPr>
+        <w:t xml:space="preserve">* </w:t>
+      </w:r>
+      <w:r>
+        <w:rPr>
+          <w:color w:val="000000" w:themeColor="text1"/>
+        </w:rPr>
+        <w:t xml:space="preserve"> appendChild() lo que hace es insertar el elemento hijo en el padre; </w:t>
+      </w:r>
+    </w:p>
+    <w:p>
+      <w:pPr>
+        <w:rPr>
+          <w:color w:val="000000" w:themeColor="text1"/>
+          <w:lang w:val="en-US"/>
+        </w:rPr>
+      </w:pPr>
+      <w:r>
+        <w:rPr>
+          <w:color w:val="000000" w:themeColor="text1"/>
+          <w:lang w:val="en-US"/>
+        </w:rPr>
+        <w:lastRenderedPageBreak/>
+        <w:t>EJemplo</w:t>
+      </w:r>
+      <w:r>
+        <w:rPr>
+          <w:color w:val="000000" w:themeColor="text1"/>
+          <w:lang w:val="en-US"/>
+        </w:rPr>
+        <w:t xml:space="preserve"> </w:t>
+      </w:r>
+    </w:p>
+    <w:p>
+      <w:pPr>
+        <w:rPr>
+          <w:color w:val="000000" w:themeColor="text1"/>
+          <w:lang w:val="en-US" w:eastAsia="es-AR"/>
+        </w:rPr>
+      </w:pPr>
+      <w:r>
+        <w:rPr>
+          <w:color w:val="000000" w:themeColor="text1"/>
+          <w:lang w:val="en-US" w:eastAsia="es-AR"/>
+        </w:rPr>
+        <w:t>const item = document.createElement("LI");</w:t>
+      </w:r>
+    </w:p>
+    <w:p>
+      <w:pPr>
+        <w:rPr>
+          <w:rFonts w:ascii="Consolas" w:eastAsia="Times New Roman" w:hAnsi="Consolas" w:cs="Times New Roman"/>
+          <w:color w:val="000000" w:themeColor="text1"/>
+          <w:sz w:val="21"/>
+          <w:szCs w:val="21"/>
+          <w:lang w:val="en-US" w:eastAsia="es-AR"/>
+        </w:rPr>
+      </w:pPr>
+      <w:r>
+        <w:rPr>
+          <w:rFonts w:ascii="Consolas" w:eastAsia="Times New Roman" w:hAnsi="Consolas" w:cs="Times New Roman"/>
+          <w:color w:val="000000" w:themeColor="text1"/>
+          <w:sz w:val="21"/>
+          <w:szCs w:val="21"/>
+          <w:lang w:val="en-US" w:eastAsia="es-AR"/>
+        </w:rPr>
+        <w:t>item.appendChild(itemText);</w:t>
+      </w:r>
+    </w:p>
+    <w:p>
+      <w:pPr>
+        <w:rPr>
+          <w:rFonts w:ascii="Consolas" w:eastAsia="Times New Roman" w:hAnsi="Consolas" w:cs="Times New Roman"/>
+          <w:color w:val="000000" w:themeColor="text1"/>
+          <w:sz w:val="21"/>
+          <w:szCs w:val="21"/>
+          <w:lang w:val="en-US" w:eastAsia="es-AR"/>
+        </w:rPr>
+      </w:pPr>
+      <w:r>
+        <w:rPr>
+          <w:color w:val="000000" w:themeColor="text1"/>
+          <w:lang w:val="en-US"/>
+        </w:rPr>
+        <w:t>&lt;li&gt;</w:t>
+      </w:r>
+    </w:p>
+    <w:p>
+      <w:pPr>
+        <w:rPr>
+          <w:color w:val="000000" w:themeColor="text1"/>
+          <w:lang w:val="en-US"/>
+        </w:rPr>
+      </w:pPr>
+      <w:r>
+        <w:rPr>
+          <w:color w:val="000000" w:themeColor="text1"/>
+          <w:lang w:val="en-US"/>
+        </w:rPr>
+        <w:t xml:space="preserve">       &lt;p&gt;&lt;/p&gt;</w:t>
+      </w:r>
+    </w:p>
+    <w:p>
+      <w:pPr>
+        <w:rPr>
+          <w:color w:val="000000" w:themeColor="text1"/>
+        </w:rPr>
+      </w:pPr>
+      <w:r>
+        <w:rPr>
+          <w:color w:val="000000" w:themeColor="text1"/>
+        </w:rPr>
+        <w:t>&lt;/li&gt;</w:t>
+      </w:r>
+    </w:p>
+    <w:p>
+      <w:pPr>
+        <w:rPr>
+          <w:color w:val="000000" w:themeColor="text1"/>
+        </w:rPr>
+      </w:pPr>
+    </w:p>
+    <w:p>
+      <w:pPr>
+        <w:rPr>
+          <w:color w:val="000000" w:themeColor="text1"/>
+        </w:rPr>
+      </w:pPr>
+      <w:r>
+        <w:rPr>
+          <w:noProof/>
+          <w:color w:val="000000" w:themeColor="text1"/>
+        </w:rPr>
+        <w:drawing>
+          <wp:inline distT="0" distB="0" distL="0" distR="0" wp14:anchorId="7612E0DC" wp14:editId="79534DD3">
+            <wp:extent cx="2533650" cy="937451"/>
+            <wp:effectExtent l="76200" t="76200" r="133350" b="129540"/>
+            <wp:docPr id="62" name="Imagen 62"/>
+            <wp:cNvGraphicFramePr>
+              <a:graphicFrameLocks xmlns:a="http://schemas.openxmlformats.org/drawingml/2006/main" noChangeAspect="1"/>
+            </wp:cNvGraphicFramePr>
+            <a:graphic xmlns:a="http://schemas.openxmlformats.org/drawingml/2006/main">
+              <a:graphicData uri="http://schemas.openxmlformats.org/drawingml/2006/picture">
+                <pic:pic xmlns:pic="http://schemas.openxmlformats.org/drawingml/2006/picture">
+                  <pic:nvPicPr>
+                    <pic:cNvPr id="1" name=""/>
+                    <pic:cNvPicPr/>
+                  </pic:nvPicPr>
+                  <pic:blipFill>
+                    <a:blip r:embed="rId64"/>
+                    <a:stretch>
+                      <a:fillRect/>
+                    </a:stretch>
+                  </pic:blipFill>
+                  <pic:spPr>
+                    <a:xfrm>
+                      <a:off x="0" y="0"/>
+                      <a:ext cx="2546499" cy="942205"/>
+                    </a:xfrm>
+                    <a:prstGeom prst="rect">
+                      <a:avLst/>
+                    </a:prstGeom>
+                    <a:ln w="38100" cap="sq">
+                      <a:solidFill>
+                        <a:srgbClr val="000000"/>
+                      </a:solidFill>
+                      <a:prstDash val="solid"/>
+                      <a:miter lim="800000"/>
+                    </a:ln>
+                    <a:effectLst>
+                      <a:outerShdw blurRad="50800" dist="38100" dir="2700000" algn="tl" rotWithShape="0">
+                        <a:srgbClr val="000000">
+                          <a:alpha val="43000"/>
+                        </a:srgbClr>
+                      </a:outerShdw>
+                    </a:effectLst>
+                  </pic:spPr>
+                </pic:pic>
+              </a:graphicData>
+            </a:graphic>
+          </wp:inline>
+        </w:drawing>
+      </w:r>
+    </w:p>
+    <w:p>
+      <w:pPr>
+        <w:rPr>
+          <w:color w:val="000000" w:themeColor="text1"/>
+        </w:rPr>
+      </w:pPr>
+      <w:r>
+        <w:rPr>
+          <w:color w:val="000000" w:themeColor="text1"/>
+        </w:rPr>
+        <w:t xml:space="preserve">* Para que </w:t>
+      </w:r>
+      <w:r>
+        <w:rPr>
+          <w:color w:val="000000" w:themeColor="text1"/>
+          <w:u w:val="single"/>
+        </w:rPr>
+        <w:t>firstChild</w:t>
+      </w:r>
+      <w:r>
+        <w:rPr>
+          <w:color w:val="000000" w:themeColor="text1"/>
+        </w:rPr>
+        <w:t xml:space="preserve"> y </w:t>
+      </w:r>
+      <w:r>
+        <w:rPr>
+          <w:color w:val="000000" w:themeColor="text1"/>
+          <w:u w:val="single"/>
+        </w:rPr>
+        <w:t>lastChild</w:t>
+      </w:r>
+      <w:r>
+        <w:rPr>
+          <w:color w:val="000000" w:themeColor="text1"/>
+        </w:rPr>
+        <w:t xml:space="preserve"> muestren el 1er y ultimo hijo se debe desactivar </w:t>
+      </w:r>
+      <w:r>
+        <w:rPr>
+          <w:b/>
+          <w:bCs/>
+          <w:color w:val="000000" w:themeColor="text1"/>
+        </w:rPr>
+        <w:t>“Prettier - Code Formatter”</w:t>
+      </w:r>
+      <w:r>
+        <w:rPr>
+          <w:color w:val="000000" w:themeColor="text1"/>
+        </w:rPr>
+        <w:t xml:space="preserve"> del </w:t>
+      </w:r>
+      <w:r>
+        <w:rPr>
+          <w:b/>
+          <w:bCs/>
+          <w:color w:val="000000" w:themeColor="text1"/>
+        </w:rPr>
+        <w:t>VScode</w:t>
+      </w:r>
+      <w:r>
+        <w:rPr>
+          <w:color w:val="000000" w:themeColor="text1"/>
+        </w:rPr>
+        <w:t xml:space="preserve"> </w:t>
+      </w:r>
+    </w:p>
+    <w:p>
+      <w:pPr>
+        <w:rPr>
+          <w:color w:val="000000" w:themeColor="text1"/>
+        </w:rPr>
+      </w:pPr>
+      <w:r>
+        <w:rPr>
+          <w:color w:val="000000" w:themeColor="text1"/>
+        </w:rPr>
+        <w:t xml:space="preserve">* </w:t>
+      </w:r>
+      <w:r>
+        <w:rPr>
+          <w:color w:val="000000" w:themeColor="text1"/>
+          <w:u w:val="single"/>
+        </w:rPr>
+        <w:t>firstElementChild</w:t>
+      </w:r>
+      <w:r>
+        <w:rPr>
+          <w:color w:val="000000" w:themeColor="text1"/>
+        </w:rPr>
+        <w:t xml:space="preserve"> </w:t>
+      </w:r>
+      <w:r>
+        <w:rPr>
+          <w:color w:val="000000" w:themeColor="text1"/>
+        </w:rPr>
+        <w:t xml:space="preserve">y </w:t>
+      </w:r>
+      <w:r>
+        <w:rPr>
+          <w:color w:val="000000" w:themeColor="text1"/>
+          <w:u w:val="single"/>
+        </w:rPr>
+        <w:t>lastElementChild</w:t>
+      </w:r>
+      <w:r>
+        <w:rPr>
+          <w:color w:val="000000" w:themeColor="text1"/>
+        </w:rPr>
+        <w:t xml:space="preserve"> hacen lo mismo que </w:t>
+      </w:r>
+      <w:r>
+        <w:rPr>
+          <w:color w:val="000000" w:themeColor="text1"/>
+          <w:u w:val="single"/>
+        </w:rPr>
+        <w:t>firstChild</w:t>
+      </w:r>
+      <w:r>
+        <w:rPr>
+          <w:color w:val="000000" w:themeColor="text1"/>
+        </w:rPr>
+        <w:t xml:space="preserve"> y </w:t>
+      </w:r>
+      <w:r>
+        <w:rPr>
+          <w:color w:val="000000" w:themeColor="text1"/>
+          <w:u w:val="single"/>
+        </w:rPr>
+        <w:t>lastChild</w:t>
+      </w:r>
+      <w:r>
+        <w:rPr>
+          <w:color w:val="000000" w:themeColor="text1"/>
+        </w:rPr>
+        <w:t xml:space="preserve"> pero muestran directamente el ELEMENTO sin que tener que sacar espacios en el código HTML</w:t>
+      </w:r>
+    </w:p>
+    <w:p>
+      <w:pPr>
+        <w:rPr>
+          <w:color w:val="000000" w:themeColor="text1"/>
+        </w:rPr>
+      </w:pPr>
+    </w:p>
+    <w:p>
+      <w:pPr>
+        <w:rPr>
+          <w:color w:val="000000" w:themeColor="text1"/>
+        </w:rPr>
+      </w:pPr>
+      <w:r>
+        <w:rPr>
+          <w:noProof/>
+          <w:color w:val="000000" w:themeColor="text1"/>
+        </w:rPr>
+        <w:drawing>
+          <wp:inline distT="0" distB="0" distL="0" distR="0" wp14:anchorId="3D0E6ED6" wp14:editId="50F816CD">
+            <wp:extent cx="2125980" cy="771525"/>
+            <wp:effectExtent l="76200" t="76200" r="140970" b="142875"/>
+            <wp:docPr id="56" name="Imagen 56"/>
+            <wp:cNvGraphicFramePr>
+              <a:graphicFrameLocks xmlns:a="http://schemas.openxmlformats.org/drawingml/2006/main" noChangeAspect="1"/>
+            </wp:cNvGraphicFramePr>
+            <a:graphic xmlns:a="http://schemas.openxmlformats.org/drawingml/2006/main">
+              <a:graphicData uri="http://schemas.openxmlformats.org/drawingml/2006/picture">
+                <pic:pic xmlns:pic="http://schemas.openxmlformats.org/drawingml/2006/picture">
+                  <pic:nvPicPr>
+                    <pic:cNvPr id="1" name=""/>
+                    <pic:cNvPicPr/>
+                  </pic:nvPicPr>
+                  <pic:blipFill>
+                    <a:blip r:embed="rId65"/>
+                    <a:stretch>
+                      <a:fillRect/>
+                    </a:stretch>
+                  </pic:blipFill>
+                  <pic:spPr>
+                    <a:xfrm>
+                      <a:off x="0" y="0"/>
+                      <a:ext cx="2128116" cy="772300"/>
+                    </a:xfrm>
+                    <a:prstGeom prst="rect">
+                      <a:avLst/>
+                    </a:prstGeom>
+                    <a:ln w="38100" cap="sq">
+                      <a:solidFill>
+                        <a:srgbClr val="000000"/>
+                      </a:solidFill>
+                      <a:prstDash val="solid"/>
+                      <a:miter lim="800000"/>
+                    </a:ln>
+                    <a:effectLst>
+                      <a:outerShdw blurRad="50800" dist="38100" dir="2700000" algn="tl" rotWithShape="0">
+                        <a:srgbClr val="000000">
+                          <a:alpha val="43000"/>
+                        </a:srgbClr>
+                      </a:outerShdw>
+                    </a:effectLst>
+                  </pic:spPr>
+                </pic:pic>
+              </a:graphicData>
+            </a:graphic>
+          </wp:inline>
+        </w:drawing>
+      </w:r>
+    </w:p>
+    <w:p>
+      <w:r>
+        <w:t>*</w:t>
+      </w:r>
+      <w:r>
+        <w:t xml:space="preserve"> &lt;div class=”contenedor”&gt; </w:t>
+      </w:r>
+    </w:p>
+    <w:p>
+      <w:pPr>
+        <w:rPr>
+          <w:rFonts w:eastAsia="Times New Roman" w:cstheme="minorHAnsi"/>
+          <w:color w:val="000000" w:themeColor="text1"/>
+          <w:lang w:eastAsia="es-AR"/>
+        </w:rPr>
+      </w:pPr>
+      <w:r>
+        <w:rPr>
+          <w:rFonts w:eastAsia="Times New Roman" w:cstheme="minorHAnsi"/>
+          <w:color w:val="000000" w:themeColor="text1"/>
+          <w:highlight w:val="yellow"/>
+          <w:lang w:eastAsia="es-AR"/>
+        </w:rPr>
+        <w:t>CODIGO EJEMPLO</w:t>
+      </w:r>
+      <w:r>
+        <w:rPr>
+          <w:rFonts w:eastAsia="Times New Roman" w:cstheme="minorHAnsi"/>
+          <w:color w:val="000000" w:themeColor="text1"/>
+          <w:lang w:eastAsia="es-AR"/>
+        </w:rPr>
+        <w:t xml:space="preserve"> </w:t>
+      </w:r>
+    </w:p>
+    <w:p>
+      <w:pPr>
+        <w:rPr>
+          <w:rFonts w:ascii="Consolas" w:eastAsia="Times New Roman" w:hAnsi="Consolas" w:cs="Times New Roman"/>
+          <w:color w:val="D4D4D4"/>
+          <w:sz w:val="21"/>
+          <w:szCs w:val="21"/>
+          <w:lang w:eastAsia="es-AR"/>
+        </w:rPr>
+      </w:pPr>
+      <w:r>
+        <w:rPr>
+          <w:rFonts w:eastAsia="Times New Roman" w:cstheme="minorHAnsi"/>
+          <w:color w:val="000000" w:themeColor="text1"/>
+          <w:lang w:eastAsia="es-AR"/>
+        </w:rPr>
+        <w:t>&lt;h2</w:t>
+      </w:r>
+      <w:r>
+        <w:rPr>
+          <w:rFonts w:eastAsia="Times New Roman" w:cstheme="minorHAnsi"/>
+          <w:color w:val="000000" w:themeColor="text1"/>
+          <w:lang w:eastAsia="es-AR"/>
+        </w:rPr>
+        <w:t xml:space="preserve"> class=”h2”</w:t>
+      </w:r>
+      <w:r>
+        <w:rPr>
+          <w:rFonts w:eastAsia="Times New Roman" w:cstheme="minorHAnsi"/>
+          <w:color w:val="000000" w:themeColor="text1"/>
+          <w:lang w:eastAsia="es-AR"/>
+        </w:rPr>
+        <w:t>&gt;</w:t>
+      </w:r>
+      <w:r>
+        <w:rPr>
+          <w:rFonts w:eastAsia="Times New Roman" w:cstheme="minorHAnsi"/>
+          <w:color w:val="000000" w:themeColor="text1"/>
+          <w:lang w:eastAsia="es-AR"/>
+        </w:rPr>
+        <w:t xml:space="preserve"> </w:t>
+      </w:r>
+      <w:r>
+        <w:rPr>
+          <w:rFonts w:eastAsia="Times New Roman" w:cstheme="minorHAnsi"/>
+          <w:color w:val="000000" w:themeColor="text1"/>
+          <w:lang w:eastAsia="es-AR"/>
+        </w:rPr>
+        <w:t>Un h2 comun</w:t>
+      </w:r>
+      <w:r>
+        <w:rPr>
+          <w:rFonts w:eastAsia="Times New Roman" w:cstheme="minorHAnsi"/>
+          <w:color w:val="000000" w:themeColor="text1"/>
+          <w:lang w:eastAsia="es-AR"/>
+        </w:rPr>
+        <w:t xml:space="preserve"> </w:t>
+      </w:r>
+      <w:r>
+        <w:rPr>
+          <w:rFonts w:eastAsia="Times New Roman" w:cstheme="minorHAnsi"/>
+          <w:color w:val="000000" w:themeColor="text1"/>
+          <w:lang w:eastAsia="es-AR"/>
+        </w:rPr>
+        <w:t>&lt;/h2&gt;</w:t>
+      </w:r>
+    </w:p>
+    <w:p>
+      <w:pPr>
+        <w:rPr>
+          <w:color w:val="000000" w:themeColor="text1"/>
+        </w:rPr>
+      </w:pPr>
+      <w:r>
+        <w:rPr>
+          <w:color w:val="000000" w:themeColor="text1"/>
+        </w:rPr>
+        <w:t>&lt;/div&gt;</w:t>
+      </w:r>
+      <w:r>
+        <w:rPr>
+          <w:color w:val="000000" w:themeColor="text1"/>
+        </w:rPr>
+        <w:tab/>
+      </w:r>
+    </w:p>
+    <w:p>
+      <w:pPr>
+        <w:rPr>
+          <w:color w:val="000000" w:themeColor="text1"/>
+        </w:rPr>
+      </w:pPr>
+      <w:r>
+        <w:rPr>
+          <w:color w:val="4472C4" w:themeColor="accent1"/>
+        </w:rPr>
+        <w:t xml:space="preserve">let </w:t>
+      </w:r>
+      <w:r>
+        <w:rPr>
+          <w:color w:val="000000" w:themeColor="text1"/>
+        </w:rPr>
+        <w:t>contenedor = document.querySelector(“.contenedor”)</w:t>
+      </w:r>
+      <w:r>
+        <w:rPr>
+          <w:color w:val="000000" w:themeColor="text1"/>
+        </w:rPr>
+        <w:t xml:space="preserve"> // se</w:t>
+      </w:r>
+      <w:r>
+        <w:rPr>
+          <w:color w:val="000000" w:themeColor="text1"/>
+        </w:rPr>
+        <w:t>lecciona el div contenedor</w:t>
+      </w:r>
+    </w:p>
+    <w:p>
+      <w:pPr>
+        <w:rPr>
+          <w:color w:val="000000" w:themeColor="text1"/>
+          <w:lang w:val="en-US"/>
+        </w:rPr>
+      </w:pPr>
+      <w:r>
+        <w:rPr>
+          <w:color w:val="4472C4" w:themeColor="accent1"/>
+          <w:lang w:val="en-US"/>
+        </w:rPr>
+        <w:t xml:space="preserve">let </w:t>
+      </w:r>
+      <w:r>
+        <w:rPr>
+          <w:color w:val="000000" w:themeColor="text1"/>
+          <w:lang w:val="en-US"/>
+        </w:rPr>
+        <w:t>new_h2 = document.createElement(“H2”)</w:t>
+      </w:r>
+      <w:r>
+        <w:rPr>
+          <w:color w:val="000000" w:themeColor="text1"/>
+          <w:lang w:val="en-US"/>
+        </w:rPr>
+        <w:t xml:space="preserve"> // crea un H2</w:t>
+      </w:r>
+    </w:p>
+    <w:p>
+      <w:pPr>
+        <w:rPr>
+          <w:color w:val="000000" w:themeColor="text1"/>
+        </w:rPr>
+      </w:pPr>
+      <w:r>
+        <w:rPr>
+          <w:color w:val="000000" w:themeColor="text1"/>
+        </w:rPr>
+        <w:t>new_h2.innerHTML = “titulo”</w:t>
+      </w:r>
+    </w:p>
+    <w:p>
+      <w:pPr>
+        <w:rPr>
+          <w:color w:val="000000" w:themeColor="text1"/>
+        </w:rPr>
+      </w:pPr>
+      <w:r>
+        <w:rPr>
+          <w:color w:val="4472C4" w:themeColor="accent1"/>
+        </w:rPr>
+        <w:t xml:space="preserve">let </w:t>
+      </w:r>
+      <w:r>
+        <w:rPr>
+          <w:color w:val="000000" w:themeColor="text1"/>
+        </w:rPr>
+        <w:t>old_h2 = document.querySelector(“.h2”)</w:t>
+      </w:r>
+      <w:r>
+        <w:rPr>
+          <w:color w:val="000000" w:themeColor="text1"/>
+        </w:rPr>
+        <w:t xml:space="preserve"> // esto toma el antigu</w:t>
+      </w:r>
+      <w:r>
+        <w:rPr>
+          <w:color w:val="000000" w:themeColor="text1"/>
+        </w:rPr>
+        <w:t>o</w:t>
+      </w:r>
+      <w:r>
+        <w:rPr>
+          <w:color w:val="000000" w:themeColor="text1"/>
+        </w:rPr>
+        <w:t xml:space="preserve"> H2 </w:t>
+      </w:r>
+    </w:p>
+    <w:p>
+      <w:pPr>
+        <w:rPr>
+          <w:color w:val="000000" w:themeColor="text1"/>
+        </w:rPr>
+      </w:pPr>
+      <w:r>
+        <w:rPr>
+          <w:color w:val="000000" w:themeColor="text1"/>
+        </w:rPr>
+        <w:t>c</w:t>
+      </w:r>
+      <w:r>
+        <w:rPr>
+          <w:color w:val="000000" w:themeColor="text1"/>
+        </w:rPr>
+        <w:t>ontenedor.replaceChild(new_h2, old_h2)</w:t>
+      </w:r>
+      <w:r>
+        <w:rPr>
+          <w:color w:val="000000" w:themeColor="text1"/>
+        </w:rPr>
+        <w:t xml:space="preserve"> // esto reemplaza el antiguo H2 por el</w:t>
+      </w:r>
+      <w:r>
+        <w:rPr>
+          <w:color w:val="000000" w:themeColor="text1"/>
+        </w:rPr>
+        <w:t xml:space="preserve"> nuevo (se escribe 1ro el que reemplaza y luego el que va a ser reemplazado)</w:t>
+      </w:r>
+    </w:p>
+    <w:p>
+      <w:pPr>
+        <w:rPr>
+          <w:color w:val="000000" w:themeColor="text1"/>
+        </w:rPr>
+      </w:pPr>
+    </w:p>
+    <w:p>
+      <w:pPr>
+        <w:rPr>
+          <w:color w:val="000000" w:themeColor="text1"/>
+        </w:rPr>
+      </w:pPr>
+      <w:r>
+        <w:rPr>
+          <w:color w:val="000000" w:themeColor="text1"/>
+        </w:rPr>
+        <w:t>* hasChildNodes() sirve para verificar si el elemento tiene hijos o no</w:t>
+      </w:r>
+    </w:p>
+    <w:p>
+      <w:pPr>
+        <w:rPr>
+          <w:color w:val="000000" w:themeColor="text1"/>
+        </w:rPr>
+      </w:pPr>
+      <w:r>
+        <w:rPr>
+          <w:noProof/>
+          <w:color w:val="000000" w:themeColor="text1"/>
+        </w:rPr>
+        <w:lastRenderedPageBreak/>
+        <w:drawing>
+          <wp:inline distT="0" distB="0" distL="0" distR="0" wp14:anchorId="6F6E3CC2" wp14:editId="07B637CC">
+            <wp:extent cx="2352922" cy="600075"/>
+            <wp:effectExtent l="76200" t="76200" r="142875" b="123825"/>
+            <wp:docPr id="57" name="Imagen 57"/>
+            <wp:cNvGraphicFramePr>
+              <a:graphicFrameLocks xmlns:a="http://schemas.openxmlformats.org/drawingml/2006/main" noChangeAspect="1"/>
+            </wp:cNvGraphicFramePr>
+            <a:graphic xmlns:a="http://schemas.openxmlformats.org/drawingml/2006/main">
+              <a:graphicData uri="http://schemas.openxmlformats.org/drawingml/2006/picture">
+                <pic:pic xmlns:pic="http://schemas.openxmlformats.org/drawingml/2006/picture">
+                  <pic:nvPicPr>
+                    <pic:cNvPr id="1" name=""/>
+                    <pic:cNvPicPr/>
+                  </pic:nvPicPr>
+                  <pic:blipFill>
+                    <a:blip r:embed="rId66"/>
+                    <a:stretch>
+                      <a:fillRect/>
+                    </a:stretch>
+                  </pic:blipFill>
+                  <pic:spPr>
+                    <a:xfrm>
+                      <a:off x="0" y="0"/>
+                      <a:ext cx="2356768" cy="601056"/>
+                    </a:xfrm>
+                    <a:prstGeom prst="rect">
+                      <a:avLst/>
+                    </a:prstGeom>
+                    <a:ln w="38100" cap="sq">
+                      <a:solidFill>
+                        <a:srgbClr val="000000"/>
+                      </a:solidFill>
+                      <a:prstDash val="solid"/>
+                      <a:miter lim="800000"/>
+                    </a:ln>
+                    <a:effectLst>
+                      <a:outerShdw blurRad="50800" dist="38100" dir="2700000" algn="tl" rotWithShape="0">
+                        <a:srgbClr val="000000">
+                          <a:alpha val="43000"/>
+                        </a:srgbClr>
+                      </a:outerShdw>
+                    </a:effectLst>
+                  </pic:spPr>
+                </pic:pic>
+              </a:graphicData>
+            </a:graphic>
+          </wp:inline>
+        </w:drawing>
+      </w:r>
+    </w:p>
+    <w:p>
+      <w:pPr>
+        <w:rPr>
+          <w:color w:val="000000" w:themeColor="text1"/>
+        </w:rPr>
+      </w:pPr>
+      <w:r>
+        <w:rPr>
+          <w:color w:val="000000" w:themeColor="text1"/>
+        </w:rPr>
+        <w:t xml:space="preserve">* </w:t>
+      </w:r>
+      <w:r>
+        <w:rPr>
+          <w:color w:val="000000" w:themeColor="text1"/>
+        </w:rPr>
+        <w:t xml:space="preserve">Sirven para decir </w:t>
+      </w:r>
+      <w:r>
+        <w:rPr>
+          <w:color w:val="000000" w:themeColor="text1"/>
+          <w:u w:val="single"/>
+        </w:rPr>
+        <w:t>quién es el padre</w:t>
+      </w:r>
+      <w:r>
+        <w:rPr>
+          <w:color w:val="000000" w:themeColor="text1"/>
+        </w:rPr>
+        <w:t xml:space="preserve"> Y l</w:t>
+      </w:r>
+      <w:r>
+        <w:rPr>
+          <w:color w:val="000000" w:themeColor="text1"/>
+        </w:rPr>
+        <w:t xml:space="preserve">a diferencia es que </w:t>
+      </w:r>
+      <w:r>
+        <w:rPr>
+          <w:color w:val="000000" w:themeColor="text1"/>
+          <w:u w:val="single"/>
+        </w:rPr>
+        <w:t>parentNode</w:t>
+      </w:r>
+      <w:r>
+        <w:rPr>
+          <w:color w:val="000000" w:themeColor="text1"/>
+        </w:rPr>
+        <w:t xml:space="preserve"> busca un </w:t>
+      </w:r>
+      <w:r>
+        <w:rPr>
+          <w:color w:val="000000" w:themeColor="text1"/>
+          <w:u w:val="single"/>
+        </w:rPr>
+        <w:t>NODO</w:t>
+      </w:r>
+      <w:r>
+        <w:rPr>
+          <w:color w:val="000000" w:themeColor="text1"/>
+        </w:rPr>
+        <w:t xml:space="preserve"> padre y </w:t>
+      </w:r>
+      <w:r>
+        <w:rPr>
+          <w:color w:val="000000" w:themeColor="text1"/>
+          <w:u w:val="single"/>
+        </w:rPr>
+        <w:t>parentElement</w:t>
+      </w:r>
+      <w:r>
+        <w:rPr>
+          <w:color w:val="000000" w:themeColor="text1"/>
+        </w:rPr>
+        <w:t xml:space="preserve"> busca un padre que sea etiqueta </w:t>
+      </w:r>
+      <w:r>
+        <w:rPr>
+          <w:color w:val="000000" w:themeColor="text1"/>
+          <w:u w:val="single"/>
+        </w:rPr>
+        <w:t>HTML/ELEMENTO</w:t>
+      </w:r>
+    </w:p>
+    <w:p>
+      <w:pPr>
+        <w:rPr>
+          <w:color w:val="000000" w:themeColor="text1"/>
+        </w:rPr>
+      </w:pPr>
+    </w:p>
+    <w:p>
+      <w:pPr>
+        <w:rPr>
+          <w:color w:val="000000" w:themeColor="text1"/>
+        </w:rPr>
+      </w:pPr>
+      <w:r>
+        <w:rPr>
+          <w:noProof/>
+          <w:color w:val="000000" w:themeColor="text1"/>
+        </w:rPr>
+        <w:drawing>
+          <wp:inline distT="0" distB="0" distL="0" distR="0" wp14:anchorId="028AE3F9" wp14:editId="185BD3D0">
+            <wp:extent cx="2057399" cy="762000"/>
+            <wp:effectExtent l="76200" t="76200" r="133985" b="133350"/>
+            <wp:docPr id="58" name="Imagen 58"/>
+            <wp:cNvGraphicFramePr>
+              <a:graphicFrameLocks xmlns:a="http://schemas.openxmlformats.org/drawingml/2006/main" noChangeAspect="1"/>
+            </wp:cNvGraphicFramePr>
+            <a:graphic xmlns:a="http://schemas.openxmlformats.org/drawingml/2006/main">
+              <a:graphicData uri="http://schemas.openxmlformats.org/drawingml/2006/picture">
+                <pic:pic xmlns:pic="http://schemas.openxmlformats.org/drawingml/2006/picture">
+                  <pic:nvPicPr>
+                    <pic:cNvPr id="1" name=""/>
+                    <pic:cNvPicPr/>
+                  </pic:nvPicPr>
+                  <pic:blipFill>
+                    <a:blip r:embed="rId67"/>
+                    <a:stretch>
+                      <a:fillRect/>
+                    </a:stretch>
+                  </pic:blipFill>
+                  <pic:spPr>
+                    <a:xfrm>
+                      <a:off x="0" y="0"/>
+                      <a:ext cx="2063076" cy="764103"/>
+                    </a:xfrm>
+                    <a:prstGeom prst="rect">
+                      <a:avLst/>
+                    </a:prstGeom>
+                    <a:ln w="38100" cap="sq">
+                      <a:solidFill>
+                        <a:srgbClr val="000000"/>
+                      </a:solidFill>
+                      <a:prstDash val="solid"/>
+                      <a:miter lim="800000"/>
+                    </a:ln>
+                    <a:effectLst>
+                      <a:outerShdw blurRad="50800" dist="38100" dir="2700000" algn="tl" rotWithShape="0">
+                        <a:srgbClr val="000000">
+                          <a:alpha val="43000"/>
+                        </a:srgbClr>
+                      </a:outerShdw>
+                    </a:effectLst>
+                  </pic:spPr>
+                </pic:pic>
+              </a:graphicData>
+            </a:graphic>
+          </wp:inline>
+        </w:drawing>
+      </w:r>
+    </w:p>
+    <w:p>
+      <w:pPr>
+        <w:rPr>
+          <w:color w:val="000000" w:themeColor="text1"/>
+        </w:rPr>
+      </w:pPr>
+      <w:r>
+        <w:rPr>
+          <w:color w:val="000000" w:themeColor="text1"/>
+        </w:rPr>
+        <w:t>* se escribe de esta manera</w:t>
+      </w:r>
+      <w:r>
+        <w:rPr>
+          <w:color w:val="000000" w:themeColor="text1"/>
+        </w:rPr>
+        <w:t xml:space="preserve"> </w:t>
+      </w:r>
+    </w:p>
+    <w:p>
+      <w:pPr>
+        <w:rPr>
+          <w:color w:val="000000" w:themeColor="text1"/>
+        </w:rPr>
+      </w:pPr>
+      <w:r>
+        <w:rPr>
+          <w:noProof/>
+          <w:color w:val="000000" w:themeColor="text1"/>
+        </w:rPr>
+        <w:drawing>
+          <wp:inline distT="0" distB="0" distL="0" distR="0" wp14:anchorId="659159C7" wp14:editId="142E1BCF">
+            <wp:extent cx="2667372" cy="190527"/>
+            <wp:effectExtent l="0" t="0" r="0" b="0"/>
+            <wp:docPr id="59" name="Imagen 59"/>
+            <wp:cNvGraphicFramePr>
+              <a:graphicFrameLocks xmlns:a="http://schemas.openxmlformats.org/drawingml/2006/main" noChangeAspect="1"/>
+            </wp:cNvGraphicFramePr>
+            <a:graphic xmlns:a="http://schemas.openxmlformats.org/drawingml/2006/main">
+              <a:graphicData uri="http://schemas.openxmlformats.org/drawingml/2006/picture">
+                <pic:pic xmlns:pic="http://schemas.openxmlformats.org/drawingml/2006/picture">
+                  <pic:nvPicPr>
+                    <pic:cNvPr id="1" name=""/>
+                    <pic:cNvPicPr/>
+                  </pic:nvPicPr>
+                  <pic:blipFill>
+                    <a:blip r:embed="rId68"/>
+                    <a:stretch>
+                      <a:fillRect/>
+                    </a:stretch>
+                  </pic:blipFill>
+                  <pic:spPr>
+                    <a:xfrm>
+                      <a:off x="0" y="0"/>
+                      <a:ext cx="2667372" cy="190527"/>
+                    </a:xfrm>
+                    <a:prstGeom prst="rect">
+                      <a:avLst/>
+                    </a:prstGeom>
+                  </pic:spPr>
+                </pic:pic>
+              </a:graphicData>
+            </a:graphic>
+          </wp:inline>
+        </w:drawing>
+      </w:r>
+    </w:p>
+    <w:p>
+      <w:pPr>
+        <w:rPr>
+          <w:color w:val="000000" w:themeColor="text1"/>
+        </w:rPr>
+      </w:pPr>
+      <w:r>
+        <w:rPr>
+          <w:color w:val="000000" w:themeColor="text1"/>
+        </w:rPr>
+        <w:t>Y sirve para mostrar cual es el hermano que está ANTES o DESPUES del elemento que yo le diga</w:t>
+      </w:r>
+      <w:r>
+        <w:rPr>
+          <w:color w:val="000000" w:themeColor="text1"/>
+        </w:rPr>
+        <w:t xml:space="preserve"> (si uso los métodos que contienen “Element” me va a mostrar los elementos HTML que están antes o después, de lo contrario podría mostrarme esto: #text)</w:t>
+      </w:r>
+    </w:p>
+    <w:p>
+      <w:pPr>
+        <w:rPr>
+          <w:color w:val="000000" w:themeColor="text1"/>
+        </w:rPr>
+      </w:pPr>
     </w:p>
     <w:sectPr>
       <w:pgSz w:w="11906" w:h="16838"/>

</xml_diff>